<commit_message>
fix date in resume
</commit_message>
<xml_diff>
--- a/static/assets/docs/zh_resume.docx
+++ b/static/assets/docs/zh_resume.docx
@@ -188,16 +188,7 @@
           <w:sz w:val="18"/>
           <w:szCs w:val="18"/>
         </w:rPr>
-        <w:t>7</w:t>
-      </w:r>
-      <w:r>
-        <w:rPr>
-          <w:rFonts w:ascii="p˛üœ˛" w:hAnsi="p˛üœ˛" w:cs="p˛üœ˛"/>
-          <w:color w:val="000000"/>
-          <w:sz w:val="18"/>
-          <w:szCs w:val="18"/>
-        </w:rPr>
-        <w:t>+</w:t>
+        <w:t>7+</w:t>
       </w:r>
       <w:r>
         <w:rPr>
@@ -471,7 +462,7 @@
         <w:autoSpaceDN w:val="0"/>
         <w:adjustRightInd w:val="0"/>
         <w:rPr>
-          <w:rFonts w:ascii="p˛üœ˛" w:hAnsi="p˛üœ˛" w:cs="p˛üœ˛" w:hint="eastAsia"/>
+          <w:rFonts w:ascii="p˛üœ˛" w:hAnsi="p˛üœ˛" w:cs="p˛üœ˛"/>
           <w:color w:val="000000"/>
           <w:sz w:val="18"/>
           <w:szCs w:val="18"/>
@@ -519,7 +510,7 @@
         <w:autoSpaceDN w:val="0"/>
         <w:adjustRightInd w:val="0"/>
         <w:rPr>
-          <w:rFonts w:ascii="p˛üœ˛" w:hAnsi="p˛üœ˛" w:cs="p˛üœ˛" w:hint="eastAsia"/>
+          <w:rFonts w:ascii="p˛üœ˛" w:hAnsi="p˛üœ˛" w:cs="p˛üœ˛"/>
           <w:color w:val="000000"/>
           <w:sz w:val="20"/>
           <w:szCs w:val="20"/>
@@ -550,50 +541,211 @@
           <w:sz w:val="20"/>
           <w:szCs w:val="20"/>
         </w:rPr>
-        <w:t>,</w:t>
-      </w:r>
-      <w:r>
-        <w:rPr>
-          <w:rFonts w:ascii="p˛üœ˛" w:hAnsi="p˛üœ˛" w:cs="p˛üœ˛"/>
+        <w:t xml:space="preserve">, </w:t>
+      </w:r>
+      <w:r>
+        <w:rPr>
+          <w:rFonts w:ascii="p˛üœ˛" w:hAnsi="p˛üœ˛" w:cs="p˛üœ˛" w:hint="eastAsia"/>
           <w:color w:val="000000"/>
           <w:sz w:val="20"/>
           <w:szCs w:val="20"/>
         </w:rPr>
-        <w:t xml:space="preserve"> </w:t>
-      </w:r>
-      <w:r>
-        <w:rPr>
-          <w:rFonts w:ascii="p˛üœ˛" w:hAnsi="p˛üœ˛" w:cs="p˛üœ˛" w:hint="eastAsia"/>
+        <w:t>Senior</w:t>
+      </w:r>
+      <w:r>
+        <w:rPr>
+          <w:rFonts w:ascii="p˛üœ˛" w:hAnsi="p˛üœ˛" w:cs="p˛üœ˛"/>
           <w:color w:val="000000"/>
           <w:sz w:val="20"/>
           <w:szCs w:val="20"/>
         </w:rPr>
-        <w:t>Senior</w:t>
-      </w:r>
-      <w:r>
-        <w:rPr>
-          <w:rFonts w:ascii="p˛üœ˛" w:hAnsi="p˛üœ˛" w:cs="p˛üœ˛"/>
+        <w:t xml:space="preserve"> Front-end Engineer — 2019.1 – </w:t>
+      </w:r>
+      <w:r>
+        <w:rPr>
+          <w:rFonts w:ascii="p˛üœ˛" w:hAnsi="p˛üœ˛" w:cs="p˛üœ˛" w:hint="eastAsia"/>
           <w:color w:val="000000"/>
           <w:sz w:val="20"/>
           <w:szCs w:val="20"/>
         </w:rPr>
-        <w:t xml:space="preserve"> Front-end Engineer — 201</w:t>
-      </w:r>
-      <w:r>
-        <w:rPr>
-          <w:rFonts w:ascii="p˛üœ˛" w:hAnsi="p˛üœ˛" w:cs="p˛üœ˛"/>
-          <w:color w:val="000000"/>
-          <w:sz w:val="20"/>
-          <w:szCs w:val="20"/>
-        </w:rPr>
-        <w:t>9</w:t>
-      </w:r>
-      <w:r>
-        <w:rPr>
-          <w:rFonts w:ascii="p˛üœ˛" w:hAnsi="p˛üœ˛" w:cs="p˛üœ˛"/>
-          <w:color w:val="000000"/>
-          <w:sz w:val="20"/>
-          <w:szCs w:val="20"/>
+        <w:t>现在</w:t>
+      </w:r>
+    </w:p>
+    <w:p>
+      <w:pPr>
+        <w:autoSpaceDE w:val="0"/>
+        <w:autoSpaceDN w:val="0"/>
+        <w:adjustRightInd w:val="0"/>
+        <w:rPr>
+          <w:rFonts w:ascii="p˛üœ˛" w:hAnsi="p˛üœ˛" w:cs="p˛üœ˛"/>
+          <w:color w:val="594B3B"/>
+          <w:sz w:val="18"/>
+          <w:szCs w:val="18"/>
+        </w:rPr>
+      </w:pPr>
+    </w:p>
+    <w:p>
+      <w:pPr>
+        <w:autoSpaceDE w:val="0"/>
+        <w:autoSpaceDN w:val="0"/>
+        <w:adjustRightInd w:val="0"/>
+        <w:rPr>
+          <w:rFonts w:ascii="p˛üœ˛" w:hAnsi="p˛üœ˛" w:cs="p˛üœ˛"/>
+          <w:color w:val="000000"/>
+          <w:sz w:val="18"/>
+          <w:szCs w:val="18"/>
+        </w:rPr>
+      </w:pPr>
+      <w:r>
+        <w:rPr>
+          <w:rFonts w:ascii="p˛üœ˛" w:hAnsi="p˛üœ˛" w:cs="p˛üœ˛" w:hint="eastAsia"/>
+          <w:color w:val="000000"/>
+          <w:sz w:val="18"/>
+          <w:szCs w:val="18"/>
+        </w:rPr>
+        <w:t>Growth</w:t>
+      </w:r>
+      <w:r>
+        <w:rPr>
+          <w:rFonts w:ascii="p˛üœ˛" w:hAnsi="p˛üœ˛" w:cs="p˛üœ˛"/>
+          <w:color w:val="000000"/>
+          <w:sz w:val="18"/>
+          <w:szCs w:val="18"/>
+        </w:rPr>
+        <w:t xml:space="preserve"> Hack</w:t>
+      </w:r>
+      <w:r>
+        <w:rPr>
+          <w:rFonts w:ascii="p˛üœ˛" w:hAnsi="p˛üœ˛" w:cs="p˛üœ˛" w:hint="eastAsia"/>
+          <w:color w:val="000000"/>
+          <w:sz w:val="18"/>
+          <w:szCs w:val="18"/>
+        </w:rPr>
+        <w:t>团队</w:t>
+      </w:r>
+      <w:r>
+        <w:rPr>
+          <w:rFonts w:ascii="p˛üœ˛" w:hAnsi="p˛üœ˛" w:cs="p˛üœ˛" w:hint="eastAsia"/>
+          <w:color w:val="000000"/>
+          <w:sz w:val="18"/>
+          <w:szCs w:val="18"/>
+        </w:rPr>
+        <w:t>,</w:t>
+      </w:r>
+      <w:r>
+        <w:rPr>
+          <w:rFonts w:ascii="p˛üœ˛" w:hAnsi="p˛üœ˛" w:cs="p˛üœ˛"/>
+          <w:color w:val="000000"/>
+          <w:sz w:val="18"/>
+          <w:szCs w:val="18"/>
+        </w:rPr>
+        <w:t xml:space="preserve"> </w:t>
+      </w:r>
+      <w:r>
+        <w:rPr>
+          <w:rFonts w:ascii="p˛üœ˛" w:hAnsi="p˛üœ˛" w:cs="p˛üœ˛" w:hint="eastAsia"/>
+          <w:color w:val="000000"/>
+          <w:sz w:val="18"/>
+          <w:szCs w:val="18"/>
+        </w:rPr>
+        <w:t>负责公司在中国区域的增长</w:t>
+      </w:r>
+      <w:r>
+        <w:rPr>
+          <w:rFonts w:ascii="p˛üœ˛" w:hAnsi="p˛üœ˛" w:cs="p˛üœ˛" w:hint="eastAsia"/>
+          <w:color w:val="000000"/>
+          <w:sz w:val="18"/>
+          <w:szCs w:val="18"/>
+        </w:rPr>
+        <w:t>(</w:t>
+      </w:r>
+      <w:r>
+        <w:rPr>
+          <w:rFonts w:ascii="p˛üœ˛" w:hAnsi="p˛üœ˛" w:cs="p˛üœ˛" w:hint="eastAsia"/>
+          <w:color w:val="000000"/>
+          <w:sz w:val="18"/>
+          <w:szCs w:val="18"/>
+        </w:rPr>
+        <w:t>拉新</w:t>
+      </w:r>
+      <w:r>
+        <w:rPr>
+          <w:rFonts w:ascii="p˛üœ˛" w:hAnsi="p˛üœ˛" w:cs="p˛üœ˛" w:hint="eastAsia"/>
+          <w:color w:val="000000"/>
+          <w:sz w:val="18"/>
+          <w:szCs w:val="18"/>
+        </w:rPr>
+        <w:t>,</w:t>
+      </w:r>
+      <w:r>
+        <w:rPr>
+          <w:rFonts w:ascii="p˛üœ˛" w:hAnsi="p˛üœ˛" w:cs="p˛üœ˛"/>
+          <w:color w:val="000000"/>
+          <w:sz w:val="18"/>
+          <w:szCs w:val="18"/>
+        </w:rPr>
+        <w:t xml:space="preserve"> </w:t>
+      </w:r>
+      <w:r>
+        <w:rPr>
+          <w:rFonts w:ascii="p˛üœ˛" w:hAnsi="p˛üœ˛" w:cs="p˛üœ˛" w:hint="eastAsia"/>
+          <w:color w:val="000000"/>
+          <w:sz w:val="18"/>
+          <w:szCs w:val="18"/>
+        </w:rPr>
+        <w:t>留存</w:t>
+      </w:r>
+      <w:r>
+        <w:rPr>
+          <w:rFonts w:ascii="p˛üœ˛" w:hAnsi="p˛üœ˛" w:cs="p˛üœ˛" w:hint="eastAsia"/>
+          <w:color w:val="000000"/>
+          <w:sz w:val="18"/>
+          <w:szCs w:val="18"/>
+        </w:rPr>
+        <w:t>,</w:t>
+      </w:r>
+      <w:r>
+        <w:rPr>
+          <w:rFonts w:ascii="p˛üœ˛" w:hAnsi="p˛üœ˛" w:cs="p˛üœ˛"/>
+          <w:color w:val="000000"/>
+          <w:sz w:val="18"/>
+          <w:szCs w:val="18"/>
+        </w:rPr>
+        <w:t xml:space="preserve"> </w:t>
+      </w:r>
+      <w:r>
+        <w:rPr>
+          <w:rFonts w:ascii="p˛üœ˛" w:hAnsi="p˛üœ˛" w:cs="p˛üœ˛" w:hint="eastAsia"/>
+          <w:color w:val="000000"/>
+          <w:sz w:val="18"/>
+          <w:szCs w:val="18"/>
+        </w:rPr>
+        <w:t>裂变等等</w:t>
+      </w:r>
+      <w:r>
+        <w:rPr>
+          <w:rFonts w:ascii="p˛üœ˛" w:hAnsi="p˛üœ˛" w:cs="p˛üœ˛" w:hint="eastAsia"/>
+          <w:color w:val="000000"/>
+          <w:sz w:val="18"/>
+          <w:szCs w:val="18"/>
+        </w:rPr>
+        <w:t>)</w:t>
+      </w:r>
+      <w:r>
+        <w:rPr>
+          <w:rFonts w:ascii="p˛üœ˛" w:hAnsi="p˛üœ˛" w:cs="p˛üœ˛" w:hint="eastAsia"/>
+          <w:color w:val="000000"/>
+          <w:sz w:val="18"/>
+          <w:szCs w:val="18"/>
+        </w:rPr>
+        <w:t>计划的软件开发</w:t>
+      </w:r>
+      <w:r>
+        <w:rPr>
+          <w:rFonts w:ascii="p˛üœ˛" w:hAnsi="p˛üœ˛" w:cs="p˛üœ˛" w:hint="eastAsia"/>
+          <w:color w:val="000000"/>
+          <w:sz w:val="18"/>
+          <w:szCs w:val="18"/>
         </w:rPr>
         <w:t>.</w:t>
       </w:r>
@@ -601,55 +753,20 @@
         <w:rPr>
           <w:rFonts w:ascii="p˛üœ˛" w:hAnsi="p˛üœ˛" w:cs="p˛üœ˛"/>
           <w:color w:val="000000"/>
-          <w:sz w:val="20"/>
-          <w:szCs w:val="20"/>
-        </w:rPr>
-        <w:t>1</w:t>
-      </w:r>
-      <w:r>
-        <w:rPr>
-          <w:rFonts w:ascii="p˛üœ˛" w:hAnsi="p˛üœ˛" w:cs="p˛üœ˛"/>
-          <w:color w:val="000000"/>
-          <w:sz w:val="20"/>
-          <w:szCs w:val="20"/>
-        </w:rPr>
-        <w:t xml:space="preserve"> – </w:t>
+          <w:sz w:val="18"/>
+          <w:szCs w:val="18"/>
+        </w:rPr>
+        <w:t xml:space="preserve"> </w:t>
       </w:r>
       <w:r>
         <w:rPr>
           <w:rFonts w:ascii="p˛üœ˛" w:hAnsi="p˛üœ˛" w:cs="p˛üœ˛" w:hint="eastAsia"/>
           <w:color w:val="000000"/>
-          <w:sz w:val="20"/>
-          <w:szCs w:val="20"/>
-        </w:rPr>
-        <w:t>现在</w:t>
-      </w:r>
-    </w:p>
-    <w:p>
-      <w:pPr>
-        <w:autoSpaceDE w:val="0"/>
-        <w:autoSpaceDN w:val="0"/>
-        <w:adjustRightInd w:val="0"/>
-        <w:rPr>
-          <w:rFonts w:ascii="p˛üœ˛" w:hAnsi="p˛üœ˛" w:cs="p˛üœ˛"/>
-          <w:color w:val="594B3B"/>
-          <w:sz w:val="18"/>
-          <w:szCs w:val="18"/>
-        </w:rPr>
-      </w:pPr>
-    </w:p>
-    <w:p>
-      <w:pPr>
-        <w:autoSpaceDE w:val="0"/>
-        <w:autoSpaceDN w:val="0"/>
-        <w:adjustRightInd w:val="0"/>
-        <w:rPr>
-          <w:rFonts w:ascii="p˛üœ˛" w:hAnsi="p˛üœ˛" w:cs="p˛üœ˛"/>
-          <w:color w:val="000000"/>
-          <w:sz w:val="18"/>
-          <w:szCs w:val="18"/>
-        </w:rPr>
-      </w:pPr>
+          <w:sz w:val="18"/>
+          <w:szCs w:val="18"/>
+        </w:rPr>
+        <w:t>主要内容为活动页</w:t>
+      </w:r>
       <w:r>
         <w:rPr>
           <w:rFonts w:ascii="p˛üœ˛" w:hAnsi="p˛üœ˛" w:cs="p˛üœ˛" w:hint="eastAsia"/>
@@ -657,16 +774,16 @@
           <w:sz w:val="18"/>
           <w:szCs w:val="18"/>
         </w:rPr>
-        <w:t>Growth</w:t>
-      </w:r>
-      <w:r>
-        <w:rPr>
-          <w:rFonts w:ascii="p˛üœ˛" w:hAnsi="p˛üœ˛" w:cs="p˛üœ˛"/>
-          <w:color w:val="000000"/>
-          <w:sz w:val="18"/>
-          <w:szCs w:val="18"/>
-        </w:rPr>
-        <w:t xml:space="preserve"> Hack</w:t>
+        <w:t>,</w:t>
+      </w:r>
+      <w:r>
+        <w:rPr>
+          <w:rFonts w:ascii="p˛üœ˛" w:hAnsi="p˛üœ˛" w:cs="p˛üœ˛"/>
+          <w:color w:val="000000"/>
+          <w:sz w:val="18"/>
+          <w:szCs w:val="18"/>
+        </w:rPr>
+        <w:t xml:space="preserve"> </w:t>
       </w:r>
       <w:r>
         <w:rPr>
@@ -675,7 +792,7 @@
           <w:sz w:val="18"/>
           <w:szCs w:val="18"/>
         </w:rPr>
-        <w:t>团队</w:t>
+        <w:t>移动端</w:t>
       </w:r>
       <w:r>
         <w:rPr>
@@ -684,16 +801,16 @@
           <w:sz w:val="18"/>
           <w:szCs w:val="18"/>
         </w:rPr>
-        <w:t>,</w:t>
-      </w:r>
-      <w:r>
-        <w:rPr>
-          <w:rFonts w:ascii="p˛üœ˛" w:hAnsi="p˛üœ˛" w:cs="p˛üœ˛"/>
-          <w:color w:val="000000"/>
-          <w:sz w:val="18"/>
-          <w:szCs w:val="18"/>
-        </w:rPr>
-        <w:t xml:space="preserve"> </w:t>
+        <w:t>(</w:t>
+      </w:r>
+      <w:r>
+        <w:rPr>
+          <w:rFonts w:ascii="p˛üœ˛" w:hAnsi="p˛üœ˛" w:cs="p˛üœ˛"/>
+          <w:color w:val="000000"/>
+          <w:sz w:val="18"/>
+          <w:szCs w:val="18"/>
+        </w:rPr>
+        <w:t xml:space="preserve">H5 + </w:t>
       </w:r>
       <w:r>
         <w:rPr>
@@ -702,7 +819,7 @@
           <w:sz w:val="18"/>
           <w:szCs w:val="18"/>
         </w:rPr>
-        <w:t>负责公司在中国区域的增长</w:t>
+        <w:t>小程序</w:t>
       </w:r>
       <w:r>
         <w:rPr>
@@ -711,7 +828,7 @@
           <w:sz w:val="18"/>
           <w:szCs w:val="18"/>
         </w:rPr>
-        <w:t>(</w:t>
+        <w:t>)</w:t>
       </w:r>
       <w:r>
         <w:rPr>
@@ -720,189 +837,8 @@
           <w:sz w:val="18"/>
           <w:szCs w:val="18"/>
         </w:rPr>
-        <w:t>拉新</w:t>
-      </w:r>
-      <w:r>
-        <w:rPr>
-          <w:rFonts w:ascii="p˛üœ˛" w:hAnsi="p˛üœ˛" w:cs="p˛üœ˛" w:hint="eastAsia"/>
-          <w:color w:val="000000"/>
-          <w:sz w:val="18"/>
-          <w:szCs w:val="18"/>
-        </w:rPr>
-        <w:t>,</w:t>
-      </w:r>
-      <w:r>
-        <w:rPr>
-          <w:rFonts w:ascii="p˛üœ˛" w:hAnsi="p˛üœ˛" w:cs="p˛üœ˛"/>
-          <w:color w:val="000000"/>
-          <w:sz w:val="18"/>
-          <w:szCs w:val="18"/>
-        </w:rPr>
-        <w:t xml:space="preserve"> </w:t>
-      </w:r>
-      <w:r>
-        <w:rPr>
-          <w:rFonts w:ascii="p˛üœ˛" w:hAnsi="p˛üœ˛" w:cs="p˛üœ˛" w:hint="eastAsia"/>
-          <w:color w:val="000000"/>
-          <w:sz w:val="18"/>
-          <w:szCs w:val="18"/>
-        </w:rPr>
-        <w:t>留存</w:t>
-      </w:r>
-      <w:r>
-        <w:rPr>
-          <w:rFonts w:ascii="p˛üœ˛" w:hAnsi="p˛üœ˛" w:cs="p˛üœ˛" w:hint="eastAsia"/>
-          <w:color w:val="000000"/>
-          <w:sz w:val="18"/>
-          <w:szCs w:val="18"/>
-        </w:rPr>
-        <w:t>,</w:t>
-      </w:r>
-      <w:r>
-        <w:rPr>
-          <w:rFonts w:ascii="p˛üœ˛" w:hAnsi="p˛üœ˛" w:cs="p˛üœ˛"/>
-          <w:color w:val="000000"/>
-          <w:sz w:val="18"/>
-          <w:szCs w:val="18"/>
-        </w:rPr>
-        <w:t xml:space="preserve"> </w:t>
-      </w:r>
-      <w:r>
-        <w:rPr>
-          <w:rFonts w:ascii="p˛üœ˛" w:hAnsi="p˛üœ˛" w:cs="p˛üœ˛" w:hint="eastAsia"/>
-          <w:color w:val="000000"/>
-          <w:sz w:val="18"/>
-          <w:szCs w:val="18"/>
-        </w:rPr>
-        <w:t>裂变等等</w:t>
-      </w:r>
-      <w:r>
-        <w:rPr>
-          <w:rFonts w:ascii="p˛üœ˛" w:hAnsi="p˛üœ˛" w:cs="p˛üœ˛" w:hint="eastAsia"/>
-          <w:color w:val="000000"/>
-          <w:sz w:val="18"/>
-          <w:szCs w:val="18"/>
-        </w:rPr>
-        <w:t>)</w:t>
-      </w:r>
-      <w:r>
-        <w:rPr>
-          <w:rFonts w:ascii="p˛üœ˛" w:hAnsi="p˛üœ˛" w:cs="p˛üœ˛" w:hint="eastAsia"/>
-          <w:color w:val="000000"/>
-          <w:sz w:val="18"/>
-          <w:szCs w:val="18"/>
-        </w:rPr>
-        <w:t>计划的软件开发</w:t>
-      </w:r>
-      <w:r>
-        <w:rPr>
-          <w:rFonts w:ascii="p˛üœ˛" w:hAnsi="p˛üœ˛" w:cs="p˛üœ˛" w:hint="eastAsia"/>
-          <w:color w:val="000000"/>
-          <w:sz w:val="18"/>
-          <w:szCs w:val="18"/>
-        </w:rPr>
-        <w:t>.</w:t>
-      </w:r>
-      <w:r>
-        <w:rPr>
-          <w:rFonts w:ascii="p˛üœ˛" w:hAnsi="p˛üœ˛" w:cs="p˛üœ˛"/>
-          <w:color w:val="000000"/>
-          <w:sz w:val="18"/>
-          <w:szCs w:val="18"/>
-        </w:rPr>
-        <w:t xml:space="preserve"> </w:t>
-      </w:r>
-      <w:proofErr w:type="spellStart"/>
-      <w:r>
-        <w:rPr>
-          <w:rFonts w:ascii="p˛üœ˛" w:hAnsi="p˛üœ˛" w:cs="p˛üœ˛" w:hint="eastAsia"/>
-          <w:color w:val="000000"/>
-          <w:sz w:val="18"/>
-          <w:szCs w:val="18"/>
-        </w:rPr>
-        <w:t>主要内容为活动页</w:t>
-      </w:r>
-      <w:proofErr w:type="spellEnd"/>
-      <w:r>
-        <w:rPr>
-          <w:rFonts w:ascii="p˛üœ˛" w:hAnsi="p˛üœ˛" w:cs="p˛üœ˛" w:hint="eastAsia"/>
-          <w:color w:val="000000"/>
-          <w:sz w:val="18"/>
-          <w:szCs w:val="18"/>
-        </w:rPr>
-        <w:t>,</w:t>
-      </w:r>
-      <w:r>
-        <w:rPr>
-          <w:rFonts w:ascii="p˛üœ˛" w:hAnsi="p˛üœ˛" w:cs="p˛üœ˛"/>
-          <w:color w:val="000000"/>
-          <w:sz w:val="18"/>
-          <w:szCs w:val="18"/>
-        </w:rPr>
-        <w:t xml:space="preserve"> </w:t>
-      </w:r>
-      <w:proofErr w:type="spellStart"/>
-      <w:proofErr w:type="gramStart"/>
-      <w:r>
-        <w:rPr>
-          <w:rFonts w:ascii="p˛üœ˛" w:hAnsi="p˛üœ˛" w:cs="p˛üœ˛" w:hint="eastAsia"/>
-          <w:color w:val="000000"/>
-          <w:sz w:val="18"/>
-          <w:szCs w:val="18"/>
-        </w:rPr>
-        <w:t>移动端</w:t>
-      </w:r>
-      <w:proofErr w:type="spellEnd"/>
-      <w:r>
-        <w:rPr>
-          <w:rFonts w:ascii="p˛üœ˛" w:hAnsi="p˛üœ˛" w:cs="p˛üœ˛" w:hint="eastAsia"/>
-          <w:color w:val="000000"/>
-          <w:sz w:val="18"/>
-          <w:szCs w:val="18"/>
-        </w:rPr>
-        <w:t>(</w:t>
-      </w:r>
-      <w:proofErr w:type="gramEnd"/>
-      <w:r>
-        <w:rPr>
-          <w:rFonts w:ascii="p˛üœ˛" w:hAnsi="p˛üœ˛" w:cs="p˛üœ˛"/>
-          <w:color w:val="000000"/>
-          <w:sz w:val="18"/>
-          <w:szCs w:val="18"/>
-        </w:rPr>
-        <w:t xml:space="preserve">H5 + </w:t>
-      </w:r>
-      <w:proofErr w:type="spellStart"/>
-      <w:r>
-        <w:rPr>
-          <w:rFonts w:ascii="p˛üœ˛" w:hAnsi="p˛üœ˛" w:cs="p˛üœ˛" w:hint="eastAsia"/>
-          <w:color w:val="000000"/>
-          <w:sz w:val="18"/>
-          <w:szCs w:val="18"/>
-        </w:rPr>
-        <w:t>小程序</w:t>
-      </w:r>
-      <w:proofErr w:type="spellEnd"/>
-      <w:r>
-        <w:rPr>
-          <w:rFonts w:ascii="p˛üœ˛" w:hAnsi="p˛üœ˛" w:cs="p˛üœ˛" w:hint="eastAsia"/>
-          <w:color w:val="000000"/>
-          <w:sz w:val="18"/>
-          <w:szCs w:val="18"/>
-        </w:rPr>
-        <w:t>)</w:t>
-      </w:r>
-      <w:proofErr w:type="spellStart"/>
-      <w:r>
-        <w:rPr>
-          <w:rFonts w:ascii="p˛üœ˛" w:hAnsi="p˛üœ˛" w:cs="p˛üœ˛" w:hint="eastAsia"/>
-          <w:color w:val="000000"/>
-          <w:sz w:val="18"/>
-          <w:szCs w:val="18"/>
-        </w:rPr>
         <w:t>的业务功能迁移与开发</w:t>
       </w:r>
-      <w:proofErr w:type="spellEnd"/>
       <w:r>
         <w:rPr>
           <w:rFonts w:ascii="p˛üœ˛" w:hAnsi="p˛üœ˛" w:cs="p˛üœ˛" w:hint="eastAsia"/>
@@ -1212,12 +1148,21 @@
         <w:autoSpaceDN w:val="0"/>
         <w:adjustRightInd w:val="0"/>
         <w:rPr>
+          <w:rFonts w:ascii="p˛üœ˛" w:hAnsi="p˛üœ˛" w:cs="p˛üœ˛"/>
+          <w:color w:val="000000"/>
+          <w:sz w:val="18"/>
+          <w:szCs w:val="18"/>
+        </w:rPr>
+      </w:pPr>
+      <w:r>
+        <w:rPr>
           <w:rFonts w:ascii="p˛üœ˛" w:hAnsi="p˛üœ˛" w:cs="p˛üœ˛" w:hint="eastAsia"/>
           <w:color w:val="000000"/>
           <w:sz w:val="18"/>
           <w:szCs w:val="18"/>
         </w:rPr>
-      </w:pPr>
+        <w:t>小程序</w:t>
+      </w:r>
       <w:r>
         <w:rPr>
           <w:rFonts w:ascii="p˛üœ˛" w:hAnsi="p˛üœ˛" w:cs="p˛üœ˛" w:hint="eastAsia"/>
@@ -1225,7 +1170,7 @@
           <w:sz w:val="18"/>
           <w:szCs w:val="18"/>
         </w:rPr>
-        <w:t>小程序</w:t>
+        <w:t>(</w:t>
       </w:r>
       <w:r>
         <w:rPr>
@@ -1234,25 +1179,391 @@
           <w:sz w:val="18"/>
           <w:szCs w:val="18"/>
         </w:rPr>
+        <w:t>搜索</w:t>
+      </w:r>
+      <w:r>
+        <w:rPr>
+          <w:rFonts w:ascii="p˛üœ˛" w:hAnsi="p˛üœ˛" w:cs="p˛üœ˛" w:hint="eastAsia"/>
+          <w:color w:val="000000"/>
+          <w:sz w:val="18"/>
+          <w:szCs w:val="18"/>
+        </w:rPr>
+        <w:t>:</w:t>
+      </w:r>
+      <w:r>
+        <w:rPr>
+          <w:rFonts w:ascii="p˛üœ˛" w:hAnsi="p˛üœ˛" w:cs="p˛üœ˛"/>
+          <w:color w:val="000000"/>
+          <w:sz w:val="18"/>
+          <w:szCs w:val="18"/>
+        </w:rPr>
+        <w:t xml:space="preserve"> </w:t>
+      </w:r>
+      <w:r>
+        <w:rPr>
+          <w:rFonts w:ascii="p˛üœ˛" w:hAnsi="p˛üœ˛" w:cs="p˛üœ˛" w:hint="eastAsia"/>
+          <w:color w:val="000000"/>
+          <w:sz w:val="18"/>
+          <w:szCs w:val="18"/>
+        </w:rPr>
+        <w:t>Airwallex</w:t>
+      </w:r>
+      <w:r>
+        <w:rPr>
+          <w:rFonts w:ascii="p˛üœ˛" w:hAnsi="p˛üœ˛" w:cs="p˛üœ˛" w:hint="eastAsia"/>
+          <w:color w:val="000000"/>
+          <w:sz w:val="18"/>
+          <w:szCs w:val="18"/>
+        </w:rPr>
+        <w:t>跨境支付</w:t>
+      </w:r>
+      <w:r>
+        <w:rPr>
+          <w:rFonts w:ascii="p˛üœ˛" w:hAnsi="p˛üœ˛" w:cs="p˛üœ˛" w:hint="eastAsia"/>
+          <w:color w:val="000000"/>
+          <w:sz w:val="18"/>
+          <w:szCs w:val="18"/>
+        </w:rPr>
+        <w:t>)</w:t>
+      </w:r>
+    </w:p>
+    <w:p>
+      <w:pPr>
+        <w:autoSpaceDE w:val="0"/>
+        <w:autoSpaceDN w:val="0"/>
+        <w:adjustRightInd w:val="0"/>
+        <w:rPr>
+          <w:rFonts w:ascii="p˛üœ˛" w:hAnsi="p˛üœ˛" w:cs="p˛üœ˛"/>
+          <w:color w:val="000000"/>
+          <w:sz w:val="22"/>
+          <w:szCs w:val="22"/>
+        </w:rPr>
+      </w:pPr>
+    </w:p>
+    <w:p>
+      <w:pPr>
+        <w:autoSpaceDE w:val="0"/>
+        <w:autoSpaceDN w:val="0"/>
+        <w:adjustRightInd w:val="0"/>
+        <w:rPr>
+          <w:rFonts w:ascii="p˛üœ˛" w:hAnsi="p˛üœ˛" w:cs="p˛üœ˛"/>
+          <w:color w:val="000000"/>
+          <w:sz w:val="20"/>
+          <w:szCs w:val="20"/>
+        </w:rPr>
+      </w:pPr>
+      <w:r>
+        <w:rPr>
+          <w:rFonts w:ascii="p˛üœ˛" w:hAnsi="p˛üœ˛" w:cs="p˛üœ˛"/>
+          <w:color w:val="000000"/>
+          <w:sz w:val="20"/>
+          <w:szCs w:val="20"/>
+        </w:rPr>
+        <w:t>通</w:t>
+      </w:r>
+      <w:r>
+        <w:rPr>
+          <w:rFonts w:ascii="PingFang SC" w:eastAsia="PingFang SC" w:hAnsi="PingFang SC" w:cs="PingFang SC" w:hint="eastAsia"/>
+          <w:color w:val="000000"/>
+          <w:sz w:val="20"/>
+          <w:szCs w:val="20"/>
+        </w:rPr>
+        <w:t>⽤</w:t>
+      </w:r>
+      <w:r>
+        <w:rPr>
+          <w:rFonts w:ascii="p˛üœ˛" w:hAnsi="p˛üœ˛" w:cs="p˛üœ˛"/>
+          <w:color w:val="000000"/>
+          <w:sz w:val="20"/>
+          <w:szCs w:val="20"/>
+        </w:rPr>
+        <w:t>电</w:t>
+      </w:r>
+      <w:r>
+        <w:rPr>
+          <w:rFonts w:ascii="PingFang SC" w:eastAsia="PingFang SC" w:hAnsi="PingFang SC" w:cs="PingFang SC" w:hint="eastAsia"/>
+          <w:color w:val="000000"/>
+          <w:sz w:val="20"/>
+          <w:szCs w:val="20"/>
+        </w:rPr>
+        <w:t>⽓</w:t>
+      </w:r>
+      <w:r>
+        <w:rPr>
+          <w:rFonts w:ascii="p˛üœ˛" w:hAnsi="p˛üœ˛" w:cs="p˛üœ˛"/>
+          <w:color w:val="000000"/>
+          <w:sz w:val="20"/>
+          <w:szCs w:val="20"/>
+        </w:rPr>
+        <w:t>Healthcare Digital, Front-end Engineer — 2017.4 – 2019.12</w:t>
+      </w:r>
+    </w:p>
+    <w:p>
+      <w:pPr>
+        <w:autoSpaceDE w:val="0"/>
+        <w:autoSpaceDN w:val="0"/>
+        <w:adjustRightInd w:val="0"/>
+        <w:rPr>
+          <w:rFonts w:ascii="p˛üœ˛" w:hAnsi="p˛üœ˛" w:cs="p˛üœ˛"/>
+          <w:color w:val="000000"/>
+          <w:sz w:val="18"/>
+          <w:szCs w:val="18"/>
+        </w:rPr>
+      </w:pPr>
+      <w:r>
+        <w:rPr>
+          <w:rFonts w:ascii="p˛üœ˛" w:hAnsi="p˛üœ˛" w:cs="p˛üœ˛"/>
+          <w:color w:val="594B3B"/>
+          <w:sz w:val="18"/>
+          <w:szCs w:val="18"/>
+        </w:rPr>
+        <w:t xml:space="preserve">• </w:t>
+      </w:r>
+      <w:r>
+        <w:rPr>
+          <w:rFonts w:ascii="p˛üœ˛" w:hAnsi="p˛üœ˛" w:cs="p˛üœ˛"/>
+          <w:color w:val="000000"/>
+          <w:sz w:val="18"/>
+          <w:szCs w:val="18"/>
+        </w:rPr>
+        <w:t>团队的产品为资产管理及相关功能平台。团队中专注前端相关的</w:t>
+      </w:r>
+      <w:r>
+        <w:rPr>
+          <w:rFonts w:ascii="PingFang SC" w:eastAsia="PingFang SC" w:hAnsi="PingFang SC" w:cs="PingFang SC" w:hint="eastAsia"/>
+          <w:color w:val="000000"/>
+          <w:sz w:val="18"/>
+          <w:szCs w:val="18"/>
+        </w:rPr>
+        <w:t>⼯</w:t>
+      </w:r>
+      <w:r>
+        <w:rPr>
+          <w:rFonts w:ascii="p˛üœ˛" w:hAnsi="p˛üœ˛" w:cs="p˛üœ˛"/>
+          <w:color w:val="000000"/>
+          <w:sz w:val="18"/>
+          <w:szCs w:val="18"/>
+        </w:rPr>
+        <w:t>作，参与前端技术架构的讨论和决策。</w:t>
+      </w:r>
+      <w:r>
+        <w:rPr>
+          <w:rFonts w:ascii="p˛üœ˛" w:hAnsi="p˛üœ˛" w:cs="p˛üœ˛"/>
+          <w:color w:val="000000"/>
+          <w:sz w:val="18"/>
+          <w:szCs w:val="18"/>
+        </w:rPr>
+        <w:t xml:space="preserve"> </w:t>
+      </w:r>
+      <w:r>
+        <w:rPr>
+          <w:rFonts w:ascii="p˛üœ˛" w:hAnsi="p˛üœ˛" w:cs="p˛üœ˛"/>
+          <w:color w:val="000000"/>
+          <w:sz w:val="18"/>
+          <w:szCs w:val="18"/>
+        </w:rPr>
+        <w:t>为团</w:t>
+      </w:r>
+    </w:p>
+    <w:p>
+      <w:pPr>
+        <w:autoSpaceDE w:val="0"/>
+        <w:autoSpaceDN w:val="0"/>
+        <w:adjustRightInd w:val="0"/>
+        <w:rPr>
+          <w:rFonts w:ascii="p˛üœ˛" w:hAnsi="p˛üœ˛" w:cs="p˛üœ˛"/>
+          <w:color w:val="000000"/>
+          <w:sz w:val="18"/>
+          <w:szCs w:val="18"/>
+        </w:rPr>
+      </w:pPr>
+      <w:r>
+        <w:rPr>
+          <w:rFonts w:ascii="p˛üœ˛" w:hAnsi="p˛üœ˛" w:cs="p˛üœ˛"/>
+          <w:color w:val="000000"/>
+          <w:sz w:val="18"/>
+          <w:szCs w:val="18"/>
+        </w:rPr>
+        <w:t>队提供前端相关的咨询。</w:t>
+      </w:r>
+    </w:p>
+    <w:p>
+      <w:pPr>
+        <w:autoSpaceDE w:val="0"/>
+        <w:autoSpaceDN w:val="0"/>
+        <w:adjustRightInd w:val="0"/>
+        <w:rPr>
+          <w:rFonts w:ascii="p˛üœ˛" w:hAnsi="p˛üœ˛" w:cs="p˛üœ˛"/>
+          <w:color w:val="000000"/>
+          <w:sz w:val="18"/>
+          <w:szCs w:val="18"/>
+        </w:rPr>
+      </w:pPr>
+      <w:r>
+        <w:rPr>
+          <w:rFonts w:ascii="p˛üœ˛" w:hAnsi="p˛üœ˛" w:cs="p˛üœ˛"/>
+          <w:color w:val="594B3B"/>
+          <w:sz w:val="18"/>
+          <w:szCs w:val="18"/>
+        </w:rPr>
+        <w:t xml:space="preserve">• </w:t>
+      </w:r>
+      <w:r>
+        <w:rPr>
+          <w:rFonts w:ascii="p˛üœ˛" w:hAnsi="p˛üœ˛" w:cs="p˛üœ˛"/>
+          <w:color w:val="000000"/>
+          <w:sz w:val="18"/>
+          <w:szCs w:val="18"/>
+        </w:rPr>
+        <w:t>负责产品可视化部分</w:t>
+      </w:r>
+      <w:r>
+        <w:rPr>
+          <w:rFonts w:ascii="p˛üœ˛" w:hAnsi="p˛üœ˛" w:cs="p˛üœ˛"/>
+          <w:color w:val="000000"/>
+          <w:sz w:val="18"/>
+          <w:szCs w:val="18"/>
+        </w:rPr>
         <w:t>(</w:t>
       </w:r>
       <w:r>
         <w:rPr>
-          <w:rFonts w:ascii="p˛üœ˛" w:hAnsi="p˛üœ˛" w:cs="p˛üœ˛" w:hint="eastAsia"/>
-          <w:color w:val="000000"/>
-          <w:sz w:val="18"/>
-          <w:szCs w:val="18"/>
-        </w:rPr>
-        <w:t>搜索</w:t>
-      </w:r>
-      <w:r>
-        <w:rPr>
-          <w:rFonts w:ascii="p˛üœ˛" w:hAnsi="p˛üœ˛" w:cs="p˛üœ˛" w:hint="eastAsia"/>
-          <w:color w:val="000000"/>
-          <w:sz w:val="18"/>
-          <w:szCs w:val="18"/>
-        </w:rPr>
-        <w:t>:</w:t>
+          <w:rFonts w:ascii="p˛üœ˛" w:hAnsi="p˛üœ˛" w:cs="p˛üœ˛"/>
+          <w:color w:val="000000"/>
+          <w:sz w:val="18"/>
+          <w:szCs w:val="18"/>
+        </w:rPr>
+        <w:t>报表，看板等</w:t>
+      </w:r>
+      <w:r>
+        <w:rPr>
+          <w:rFonts w:ascii="p˛üœ˛" w:hAnsi="p˛üœ˛" w:cs="p˛üœ˛"/>
+          <w:color w:val="000000"/>
+          <w:sz w:val="18"/>
+          <w:szCs w:val="18"/>
+        </w:rPr>
+        <w:t>)</w:t>
+      </w:r>
+      <w:r>
+        <w:rPr>
+          <w:rFonts w:ascii="p˛üœ˛" w:hAnsi="p˛üœ˛" w:cs="p˛üœ˛"/>
+          <w:color w:val="000000"/>
+          <w:sz w:val="18"/>
+          <w:szCs w:val="18"/>
+        </w:rPr>
+        <w:t>的开发。实现设计团队的</w:t>
+      </w:r>
+      <w:r>
+        <w:rPr>
+          <w:rFonts w:ascii="PingFang SC" w:eastAsia="PingFang SC" w:hAnsi="PingFang SC" w:cs="PingFang SC" w:hint="eastAsia"/>
+          <w:color w:val="000000"/>
+          <w:sz w:val="18"/>
+          <w:szCs w:val="18"/>
+        </w:rPr>
+        <w:t>⽅</w:t>
+      </w:r>
+      <w:r>
+        <w:rPr>
+          <w:rFonts w:ascii="p˛üœ˛" w:hAnsi="p˛üœ˛" w:cs="p˛üœ˛"/>
+          <w:color w:val="000000"/>
+          <w:sz w:val="18"/>
+          <w:szCs w:val="18"/>
+        </w:rPr>
+        <w:t>案，为</w:t>
+      </w:r>
+      <w:r>
+        <w:rPr>
+          <w:rFonts w:ascii="PingFang SC" w:eastAsia="PingFang SC" w:hAnsi="PingFang SC" w:cs="PingFang SC" w:hint="eastAsia"/>
+          <w:color w:val="000000"/>
+          <w:sz w:val="18"/>
+          <w:szCs w:val="18"/>
+        </w:rPr>
+        <w:t>⽤</w:t>
+      </w:r>
+      <w:r>
+        <w:rPr>
+          <w:rFonts w:ascii="p˛üœ˛" w:hAnsi="p˛üœ˛" w:cs="p˛üœ˛"/>
+          <w:color w:val="000000"/>
+          <w:sz w:val="18"/>
+          <w:szCs w:val="18"/>
+        </w:rPr>
+        <w:t>户提供有吸引</w:t>
+      </w:r>
+      <w:r>
+        <w:rPr>
+          <w:rFonts w:ascii="PingFang SC" w:eastAsia="PingFang SC" w:hAnsi="PingFang SC" w:cs="PingFang SC" w:hint="eastAsia"/>
+          <w:color w:val="000000"/>
+          <w:sz w:val="18"/>
+          <w:szCs w:val="18"/>
+        </w:rPr>
+        <w:t>⼒</w:t>
+      </w:r>
+      <w:r>
+        <w:rPr>
+          <w:rFonts w:ascii="p˛üœ˛" w:hAnsi="p˛üœ˛" w:cs="p˛üœ˛"/>
+          <w:color w:val="000000"/>
+          <w:sz w:val="18"/>
+          <w:szCs w:val="18"/>
+        </w:rPr>
+        <w:t>的前端界</w:t>
+      </w:r>
+      <w:r>
+        <w:rPr>
+          <w:rFonts w:ascii="PingFang SC" w:eastAsia="PingFang SC" w:hAnsi="PingFang SC" w:cs="PingFang SC" w:hint="eastAsia"/>
+          <w:color w:val="000000"/>
+          <w:sz w:val="18"/>
+          <w:szCs w:val="18"/>
+        </w:rPr>
+        <w:t>⾯</w:t>
+      </w:r>
+      <w:r>
+        <w:rPr>
+          <w:rFonts w:ascii="p˛üœ˛" w:hAnsi="p˛üœ˛" w:cs="p˛üœ˛"/>
+          <w:color w:val="000000"/>
+          <w:sz w:val="18"/>
+          <w:szCs w:val="18"/>
+        </w:rPr>
+        <w:t>和交互。以</w:t>
+      </w:r>
+    </w:p>
+    <w:p>
+      <w:pPr>
+        <w:autoSpaceDE w:val="0"/>
+        <w:autoSpaceDN w:val="0"/>
+        <w:adjustRightInd w:val="0"/>
+        <w:rPr>
+          <w:rFonts w:ascii="p˛üœ˛" w:hAnsi="p˛üœ˛" w:cs="p˛üœ˛"/>
+          <w:color w:val="000000"/>
+          <w:sz w:val="18"/>
+          <w:szCs w:val="18"/>
+        </w:rPr>
+      </w:pPr>
+      <w:r>
+        <w:rPr>
+          <w:rFonts w:ascii="p˛üœ˛" w:hAnsi="p˛üœ˛" w:cs="p˛üœ˛"/>
+          <w:color w:val="000000"/>
+          <w:sz w:val="18"/>
+          <w:szCs w:val="18"/>
+        </w:rPr>
+        <w:t>及整合第三</w:t>
+      </w:r>
+      <w:r>
+        <w:rPr>
+          <w:rFonts w:ascii="PingFang SC" w:eastAsia="PingFang SC" w:hAnsi="PingFang SC" w:cs="PingFang SC" w:hint="eastAsia"/>
+          <w:color w:val="000000"/>
+          <w:sz w:val="18"/>
+          <w:szCs w:val="18"/>
+        </w:rPr>
+        <w:t>⽅⼯</w:t>
+      </w:r>
+      <w:r>
+        <w:rPr>
+          <w:rFonts w:ascii="p˛üœ˛" w:hAnsi="p˛üœ˛" w:cs="p˛üœ˛"/>
+          <w:color w:val="000000"/>
+          <w:sz w:val="18"/>
+          <w:szCs w:val="18"/>
+        </w:rPr>
+        <w:t>具到我们的产品，</w:t>
       </w:r>
       <w:r>
         <w:rPr>
@@ -1265,30 +1576,299 @@
       </w:r>
       <w:r>
         <w:rPr>
-          <w:rFonts w:ascii="p˛üœ˛" w:hAnsi="p˛üœ˛" w:cs="p˛üœ˛" w:hint="eastAsia"/>
-          <w:color w:val="000000"/>
-          <w:sz w:val="18"/>
-          <w:szCs w:val="18"/>
-        </w:rPr>
-        <w:t>Airwallex</w:t>
-      </w:r>
-      <w:r>
-        <w:rPr>
-          <w:rFonts w:ascii="p˛üœ˛" w:hAnsi="p˛üœ˛" w:cs="p˛üœ˛" w:hint="eastAsia"/>
-          <w:color w:val="000000"/>
-          <w:sz w:val="18"/>
-          <w:szCs w:val="18"/>
-        </w:rPr>
-        <w:t>跨境支付</w:t>
-      </w:r>
-      <w:r>
-        <w:rPr>
-          <w:rFonts w:ascii="p˛üœ˛" w:hAnsi="p˛üœ˛" w:cs="p˛üœ˛" w:hint="eastAsia"/>
+          <w:rFonts w:ascii="p˛üœ˛" w:hAnsi="p˛üœ˛" w:cs="p˛üœ˛"/>
+          <w:color w:val="000000"/>
+          <w:sz w:val="18"/>
+          <w:szCs w:val="18"/>
+        </w:rPr>
+        <w:t>如</w:t>
+      </w:r>
+      <w:r>
+        <w:rPr>
+          <w:rFonts w:ascii="p˛üœ˛" w:hAnsi="p˛üœ˛" w:cs="p˛üœ˛"/>
+          <w:color w:val="000000"/>
+          <w:sz w:val="18"/>
+          <w:szCs w:val="18"/>
+        </w:rPr>
+        <w:t>BI</w:t>
+      </w:r>
+      <w:r>
+        <w:rPr>
+          <w:rFonts w:ascii="p˛üœ˛" w:hAnsi="p˛üœ˛" w:cs="p˛üœ˛"/>
+          <w:color w:val="000000"/>
+          <w:sz w:val="18"/>
+          <w:szCs w:val="18"/>
+        </w:rPr>
+        <w:t>报表</w:t>
+      </w:r>
+      <w:r>
+        <w:rPr>
+          <w:rFonts w:ascii="PingFang SC" w:eastAsia="PingFang SC" w:hAnsi="PingFang SC" w:cs="PingFang SC" w:hint="eastAsia"/>
+          <w:color w:val="000000"/>
+          <w:sz w:val="18"/>
+          <w:szCs w:val="18"/>
+        </w:rPr>
+        <w:t>⼯</w:t>
+      </w:r>
+      <w:r>
+        <w:rPr>
+          <w:rFonts w:ascii="p˛üœ˛" w:hAnsi="p˛üœ˛" w:cs="p˛üœ˛"/>
+          <w:color w:val="000000"/>
+          <w:sz w:val="18"/>
+          <w:szCs w:val="18"/>
+        </w:rPr>
+        <w:t>具。</w:t>
+      </w:r>
+    </w:p>
+    <w:p>
+      <w:pPr>
+        <w:autoSpaceDE w:val="0"/>
+        <w:autoSpaceDN w:val="0"/>
+        <w:adjustRightInd w:val="0"/>
+        <w:rPr>
+          <w:rFonts w:ascii="p˛üœ˛" w:hAnsi="p˛üœ˛" w:cs="p˛üœ˛"/>
+          <w:color w:val="000000"/>
+          <w:sz w:val="18"/>
+          <w:szCs w:val="18"/>
+        </w:rPr>
+      </w:pPr>
+      <w:r>
+        <w:rPr>
+          <w:rFonts w:ascii="p˛üœ˛" w:hAnsi="p˛üœ˛" w:cs="p˛üœ˛"/>
+          <w:color w:val="594B3B"/>
+          <w:sz w:val="18"/>
+          <w:szCs w:val="18"/>
+        </w:rPr>
+        <w:t xml:space="preserve">• </w:t>
+      </w:r>
+      <w:r>
+        <w:rPr>
+          <w:rFonts w:ascii="p˛üœ˛" w:hAnsi="p˛üœ˛" w:cs="p˛üœ˛"/>
+          <w:color w:val="000000"/>
+          <w:sz w:val="18"/>
+          <w:szCs w:val="18"/>
+        </w:rPr>
+        <w:t>持续改进和重构项</w:t>
+      </w:r>
+      <w:r>
+        <w:rPr>
+          <w:rFonts w:ascii="PingFang SC" w:eastAsia="PingFang SC" w:hAnsi="PingFang SC" w:cs="PingFang SC" w:hint="eastAsia"/>
+          <w:color w:val="000000"/>
+          <w:sz w:val="18"/>
+          <w:szCs w:val="18"/>
+        </w:rPr>
+        <w:t>⽬</w:t>
+      </w:r>
+      <w:r>
+        <w:rPr>
+          <w:rFonts w:ascii="p˛üœ˛" w:hAnsi="p˛üœ˛" w:cs="p˛üœ˛"/>
+          <w:color w:val="000000"/>
+          <w:sz w:val="18"/>
+          <w:szCs w:val="18"/>
+        </w:rPr>
+        <w:t>。包括</w:t>
+      </w:r>
+      <w:r>
+        <w:rPr>
+          <w:rFonts w:ascii="p˛üœ˛" w:hAnsi="p˛üœ˛" w:cs="p˛üœ˛"/>
+          <w:color w:val="000000"/>
+          <w:sz w:val="18"/>
+          <w:szCs w:val="18"/>
+        </w:rPr>
+        <w:t>JSP</w:t>
+      </w:r>
+      <w:r>
+        <w:rPr>
+          <w:rFonts w:ascii="p˛üœ˛" w:hAnsi="p˛üœ˛" w:cs="p˛üœ˛"/>
+          <w:color w:val="000000"/>
+          <w:sz w:val="18"/>
+          <w:szCs w:val="18"/>
+        </w:rPr>
+        <w:t>旧页</w:t>
+      </w:r>
+      <w:r>
+        <w:rPr>
+          <w:rFonts w:ascii="PingFang SC" w:eastAsia="PingFang SC" w:hAnsi="PingFang SC" w:cs="PingFang SC" w:hint="eastAsia"/>
+          <w:color w:val="000000"/>
+          <w:sz w:val="18"/>
+          <w:szCs w:val="18"/>
+        </w:rPr>
+        <w:t>⾯</w:t>
+      </w:r>
+      <w:r>
+        <w:rPr>
+          <w:rFonts w:ascii="p˛üœ˛" w:hAnsi="p˛üœ˛" w:cs="p˛üœ˛"/>
+          <w:color w:val="000000"/>
+          <w:sz w:val="18"/>
+          <w:szCs w:val="18"/>
+        </w:rPr>
+        <w:t>到新架构的</w:t>
+      </w:r>
+      <w:r>
+        <w:rPr>
+          <w:rFonts w:ascii="PingFang SC" w:eastAsia="PingFang SC" w:hAnsi="PingFang SC" w:cs="PingFang SC" w:hint="eastAsia"/>
+          <w:color w:val="000000"/>
+          <w:sz w:val="18"/>
+          <w:szCs w:val="18"/>
+        </w:rPr>
+        <w:t>⽆</w:t>
+      </w:r>
+      <w:r>
+        <w:rPr>
+          <w:rFonts w:ascii="p˛üœ˛" w:hAnsi="p˛üœ˛" w:cs="p˛üœ˛"/>
+          <w:color w:val="000000"/>
+          <w:sz w:val="18"/>
+          <w:szCs w:val="18"/>
+        </w:rPr>
+        <w:t>缝迁移</w:t>
+      </w:r>
+      <w:r>
+        <w:rPr>
+          <w:rFonts w:ascii="p˛üœ˛" w:hAnsi="p˛üœ˛" w:cs="p˛üœ˛"/>
+          <w:color w:val="000000"/>
+          <w:sz w:val="18"/>
+          <w:szCs w:val="18"/>
+        </w:rPr>
+        <w:t>(</w:t>
+      </w:r>
+      <w:r>
+        <w:rPr>
+          <w:rFonts w:ascii="p˛üœ˛" w:hAnsi="p˛üœ˛" w:cs="p˛üœ˛"/>
+          <w:color w:val="000000"/>
+          <w:sz w:val="18"/>
+          <w:szCs w:val="18"/>
+        </w:rPr>
+        <w:t>单页应</w:t>
+      </w:r>
+      <w:r>
+        <w:rPr>
+          <w:rFonts w:ascii="PingFang SC" w:eastAsia="PingFang SC" w:hAnsi="PingFang SC" w:cs="PingFang SC" w:hint="eastAsia"/>
+          <w:color w:val="000000"/>
+          <w:sz w:val="18"/>
+          <w:szCs w:val="18"/>
+        </w:rPr>
+        <w:t>⽤</w:t>
+      </w:r>
+      <w:r>
+        <w:rPr>
+          <w:rFonts w:ascii="p˛üœ˛" w:hAnsi="p˛üœ˛" w:cs="p˛üœ˛"/>
+          <w:color w:val="000000"/>
+          <w:sz w:val="18"/>
+          <w:szCs w:val="18"/>
+        </w:rPr>
+        <w:t xml:space="preserve"> + </w:t>
+      </w:r>
+      <w:r>
+        <w:rPr>
+          <w:rFonts w:ascii="p˛üœ˛" w:hAnsi="p˛üœ˛" w:cs="p˛üœ˛"/>
+          <w:color w:val="000000"/>
+          <w:sz w:val="18"/>
+          <w:szCs w:val="18"/>
+        </w:rPr>
+        <w:t>微服务</w:t>
+      </w:r>
+      <w:r>
+        <w:rPr>
+          <w:rFonts w:ascii="p˛üœ˛" w:hAnsi="p˛üœ˛" w:cs="p˛üœ˛"/>
           <w:color w:val="000000"/>
           <w:sz w:val="18"/>
           <w:szCs w:val="18"/>
         </w:rPr>
         <w:t>)</w:t>
+      </w:r>
+      <w:r>
+        <w:rPr>
+          <w:rFonts w:ascii="p˛üœ˛" w:hAnsi="p˛üœ˛" w:cs="p˛üœ˛"/>
+          <w:color w:val="000000"/>
+          <w:sz w:val="18"/>
+          <w:szCs w:val="18"/>
+        </w:rPr>
+        <w:t>；整合分散的前端</w:t>
+      </w:r>
+      <w:r>
+        <w:rPr>
+          <w:rFonts w:ascii="PingFang SC" w:eastAsia="PingFang SC" w:hAnsi="PingFang SC" w:cs="PingFang SC" w:hint="eastAsia"/>
+          <w:color w:val="000000"/>
+          <w:sz w:val="18"/>
+          <w:szCs w:val="18"/>
+        </w:rPr>
+        <w:t>⼯</w:t>
+      </w:r>
+      <w:r>
+        <w:rPr>
+          <w:rFonts w:ascii="p˛üœ˛" w:hAnsi="p˛üœ˛" w:cs="p˛üœ˛"/>
+          <w:color w:val="000000"/>
+          <w:sz w:val="18"/>
+          <w:szCs w:val="18"/>
+        </w:rPr>
+        <w:t>程，统</w:t>
+      </w:r>
+      <w:r>
+        <w:rPr>
+          <w:rFonts w:ascii="PingFang SC" w:eastAsia="PingFang SC" w:hAnsi="PingFang SC" w:cs="PingFang SC" w:hint="eastAsia"/>
+          <w:color w:val="000000"/>
+          <w:sz w:val="18"/>
+          <w:szCs w:val="18"/>
+        </w:rPr>
+        <w:t>⼀</w:t>
+      </w:r>
+      <w:r>
+        <w:rPr>
+          <w:rFonts w:ascii="p˛üœ˛" w:hAnsi="p˛üœ˛" w:cs="p˛üœ˛"/>
+          <w:color w:val="000000"/>
+          <w:sz w:val="18"/>
+          <w:szCs w:val="18"/>
+        </w:rPr>
+        <w:t>技</w:t>
+      </w:r>
+    </w:p>
+    <w:p>
+      <w:pPr>
+        <w:autoSpaceDE w:val="0"/>
+        <w:autoSpaceDN w:val="0"/>
+        <w:adjustRightInd w:val="0"/>
+        <w:rPr>
+          <w:rFonts w:ascii="p˛üœ˛" w:hAnsi="p˛üœ˛" w:cs="p˛üœ˛"/>
+          <w:color w:val="000000"/>
+          <w:sz w:val="18"/>
+          <w:szCs w:val="18"/>
+        </w:rPr>
+      </w:pPr>
+      <w:r>
+        <w:rPr>
+          <w:rFonts w:ascii="p˛üœ˛" w:hAnsi="p˛üœ˛" w:cs="p˛üœ˛"/>
+          <w:color w:val="000000"/>
+          <w:sz w:val="18"/>
+          <w:szCs w:val="18"/>
+        </w:rPr>
+        <w:t>术栈，减少维护和学习成本，并最终实现项</w:t>
+      </w:r>
+      <w:r>
+        <w:rPr>
+          <w:rFonts w:ascii="PingFang SC" w:eastAsia="PingFang SC" w:hAnsi="PingFang SC" w:cs="PingFang SC" w:hint="eastAsia"/>
+          <w:color w:val="000000"/>
+          <w:sz w:val="18"/>
+          <w:szCs w:val="18"/>
+        </w:rPr>
+        <w:t>⽬</w:t>
+      </w:r>
+      <w:r>
+        <w:rPr>
+          <w:rFonts w:ascii="p˛üœ˛" w:hAnsi="p˛üœ˛" w:cs="p˛üœ˛"/>
+          <w:color w:val="000000"/>
+          <w:sz w:val="18"/>
+          <w:szCs w:val="18"/>
+        </w:rPr>
+        <w:t>repo</w:t>
+      </w:r>
+      <w:r>
+        <w:rPr>
+          <w:rFonts w:ascii="p˛üœ˛" w:hAnsi="p˛üœ˛" w:cs="p˛üœ˛"/>
+          <w:color w:val="000000"/>
+          <w:sz w:val="18"/>
+          <w:szCs w:val="18"/>
+        </w:rPr>
+        <w:t>的可扩展性。</w:t>
       </w:r>
       <w:bookmarkStart w:id="0" w:name="_GoBack"/>
       <w:bookmarkEnd w:id="0"/>
@@ -1299,10 +1879,251 @@
         <w:autoSpaceDN w:val="0"/>
         <w:adjustRightInd w:val="0"/>
         <w:rPr>
-          <w:rFonts w:ascii="p˛üœ˛" w:hAnsi="p˛üœ˛" w:cs="p˛üœ˛" w:hint="eastAsia"/>
-          <w:color w:val="000000"/>
-          <w:sz w:val="22"/>
-          <w:szCs w:val="22"/>
+          <w:rFonts w:ascii="p˛üœ˛" w:hAnsi="p˛üœ˛" w:cs="p˛üœ˛"/>
+          <w:color w:val="000000"/>
+          <w:sz w:val="18"/>
+          <w:szCs w:val="18"/>
+        </w:rPr>
+      </w:pPr>
+      <w:r>
+        <w:rPr>
+          <w:rFonts w:ascii="p˛üœ˛" w:hAnsi="p˛üœ˛" w:cs="p˛üœ˛"/>
+          <w:color w:val="594B3B"/>
+          <w:sz w:val="18"/>
+          <w:szCs w:val="18"/>
+        </w:rPr>
+        <w:t xml:space="preserve">• </w:t>
+      </w:r>
+      <w:r>
+        <w:rPr>
+          <w:rFonts w:ascii="p˛üœ˛" w:hAnsi="p˛üœ˛" w:cs="p˛üœ˛"/>
+          <w:color w:val="000000"/>
+          <w:sz w:val="18"/>
+          <w:szCs w:val="18"/>
+        </w:rPr>
+        <w:t>率先学习和应</w:t>
+      </w:r>
+      <w:r>
+        <w:rPr>
+          <w:rFonts w:ascii="PingFang SC" w:eastAsia="PingFang SC" w:hAnsi="PingFang SC" w:cs="PingFang SC" w:hint="eastAsia"/>
+          <w:color w:val="000000"/>
+          <w:sz w:val="18"/>
+          <w:szCs w:val="18"/>
+        </w:rPr>
+        <w:t>⽤</w:t>
+      </w:r>
+      <w:r>
+        <w:rPr>
+          <w:rFonts w:ascii="p˛üœ˛" w:hAnsi="p˛üœ˛" w:cs="p˛üœ˛"/>
+          <w:color w:val="000000"/>
+          <w:sz w:val="18"/>
+          <w:szCs w:val="18"/>
+        </w:rPr>
+        <w:t>新的技术到已有项</w:t>
+      </w:r>
+      <w:r>
+        <w:rPr>
+          <w:rFonts w:ascii="PingFang SC" w:eastAsia="PingFang SC" w:hAnsi="PingFang SC" w:cs="PingFang SC" w:hint="eastAsia"/>
+          <w:color w:val="000000"/>
+          <w:sz w:val="18"/>
+          <w:szCs w:val="18"/>
+        </w:rPr>
+        <w:t>⽬</w:t>
+      </w:r>
+      <w:r>
+        <w:rPr>
+          <w:rFonts w:ascii="p˛üœ˛" w:hAnsi="p˛üœ˛" w:cs="p˛üœ˛"/>
+          <w:color w:val="000000"/>
+          <w:sz w:val="18"/>
+          <w:szCs w:val="18"/>
+        </w:rPr>
+        <w:t>中，为同事分享学习经验。</w:t>
+      </w:r>
+    </w:p>
+    <w:p>
+      <w:pPr>
+        <w:autoSpaceDE w:val="0"/>
+        <w:autoSpaceDN w:val="0"/>
+        <w:adjustRightInd w:val="0"/>
+        <w:rPr>
+          <w:rFonts w:ascii="p˛üœ˛" w:hAnsi="p˛üœ˛" w:cs="p˛üœ˛"/>
+          <w:color w:val="000000"/>
+          <w:sz w:val="18"/>
+          <w:szCs w:val="18"/>
+        </w:rPr>
+      </w:pPr>
+      <w:r>
+        <w:rPr>
+          <w:rFonts w:ascii="p˛üœ˛" w:hAnsi="p˛üœ˛" w:cs="p˛üœ˛"/>
+          <w:color w:val="594B3B"/>
+          <w:sz w:val="18"/>
+          <w:szCs w:val="18"/>
+        </w:rPr>
+        <w:t xml:space="preserve">• </w:t>
+      </w:r>
+      <w:r>
+        <w:rPr>
+          <w:rFonts w:ascii="p˛üœ˛" w:hAnsi="p˛üœ˛" w:cs="p˛üœ˛"/>
+          <w:color w:val="000000"/>
+          <w:sz w:val="18"/>
+          <w:szCs w:val="18"/>
+        </w:rPr>
+        <w:t>上海</w:t>
+      </w:r>
+      <w:r>
+        <w:rPr>
+          <w:rFonts w:ascii="p˛üœ˛" w:hAnsi="p˛üœ˛" w:cs="p˛üœ˛"/>
+          <w:color w:val="000000"/>
+          <w:sz w:val="18"/>
+          <w:szCs w:val="18"/>
+        </w:rPr>
+        <w:t>/</w:t>
+      </w:r>
+      <w:r>
+        <w:rPr>
+          <w:rFonts w:ascii="p˛üœ˛" w:hAnsi="p˛üœ˛" w:cs="p˛üœ˛"/>
+          <w:color w:val="000000"/>
+          <w:sz w:val="18"/>
+          <w:szCs w:val="18"/>
+        </w:rPr>
+        <w:t>北京团队的前端</w:t>
+      </w:r>
+      <w:r>
+        <w:rPr>
+          <w:rFonts w:ascii="PingFang SC" w:eastAsia="PingFang SC" w:hAnsi="PingFang SC" w:cs="PingFang SC" w:hint="eastAsia"/>
+          <w:color w:val="000000"/>
+          <w:sz w:val="18"/>
+          <w:szCs w:val="18"/>
+        </w:rPr>
+        <w:t>⼯</w:t>
+      </w:r>
+      <w:r>
+        <w:rPr>
+          <w:rFonts w:ascii="p˛üœ˛" w:hAnsi="p˛üœ˛" w:cs="p˛üœ˛"/>
+          <w:color w:val="000000"/>
+          <w:sz w:val="18"/>
+          <w:szCs w:val="18"/>
+        </w:rPr>
+        <w:t>程师的</w:t>
+      </w:r>
+      <w:r>
+        <w:rPr>
+          <w:rFonts w:ascii="PingFang SC" w:eastAsia="PingFang SC" w:hAnsi="PingFang SC" w:cs="PingFang SC" w:hint="eastAsia"/>
+          <w:color w:val="000000"/>
+          <w:sz w:val="18"/>
+          <w:szCs w:val="18"/>
+        </w:rPr>
+        <w:t>⾯</w:t>
+      </w:r>
+      <w:r>
+        <w:rPr>
+          <w:rFonts w:ascii="p˛üœ˛" w:hAnsi="p˛üœ˛" w:cs="p˛üœ˛"/>
+          <w:color w:val="000000"/>
+          <w:sz w:val="18"/>
+          <w:szCs w:val="18"/>
+        </w:rPr>
+        <w:t>试</w:t>
+      </w:r>
+      <w:r>
+        <w:rPr>
+          <w:rFonts w:ascii="PingFang SC" w:eastAsia="PingFang SC" w:hAnsi="PingFang SC" w:cs="PingFang SC" w:hint="eastAsia"/>
+          <w:color w:val="000000"/>
+          <w:sz w:val="18"/>
+          <w:szCs w:val="18"/>
+        </w:rPr>
+        <w:t>⼯</w:t>
+      </w:r>
+      <w:r>
+        <w:rPr>
+          <w:rFonts w:ascii="p˛üœ˛" w:hAnsi="p˛üœ˛" w:cs="p˛üœ˛"/>
+          <w:color w:val="000000"/>
+          <w:sz w:val="18"/>
+          <w:szCs w:val="18"/>
+        </w:rPr>
+        <w:t>作。</w:t>
+      </w:r>
+    </w:p>
+    <w:p>
+      <w:pPr>
+        <w:autoSpaceDE w:val="0"/>
+        <w:autoSpaceDN w:val="0"/>
+        <w:adjustRightInd w:val="0"/>
+        <w:rPr>
+          <w:rFonts w:ascii="p˛üœ˛" w:hAnsi="p˛üœ˛" w:cs="p˛üœ˛"/>
+          <w:color w:val="000000"/>
+          <w:sz w:val="18"/>
+          <w:szCs w:val="18"/>
+        </w:rPr>
+      </w:pPr>
+      <w:r>
+        <w:rPr>
+          <w:rFonts w:ascii="p˛üœ˛" w:hAnsi="p˛üœ˛" w:cs="p˛üœ˛"/>
+          <w:color w:val="594B3B"/>
+          <w:sz w:val="18"/>
+          <w:szCs w:val="18"/>
+        </w:rPr>
+        <w:t xml:space="preserve">• </w:t>
+      </w:r>
+      <w:r>
+        <w:rPr>
+          <w:rFonts w:ascii="p˛üœ˛" w:hAnsi="p˛üœ˛" w:cs="p˛üœ˛"/>
+          <w:color w:val="000000"/>
+          <w:sz w:val="18"/>
+          <w:szCs w:val="18"/>
+        </w:rPr>
+        <w:t>技术栈：</w:t>
+      </w:r>
+      <w:r>
+        <w:rPr>
+          <w:rFonts w:ascii="p˛üœ˛" w:hAnsi="p˛üœ˛" w:cs="p˛üœ˛"/>
+          <w:color w:val="000000"/>
+          <w:sz w:val="18"/>
+          <w:szCs w:val="18"/>
+        </w:rPr>
+        <w:t>typescript/react and react-*/</w:t>
+      </w:r>
+      <w:proofErr w:type="spellStart"/>
+      <w:r>
+        <w:rPr>
+          <w:rFonts w:ascii="p˛üœ˛" w:hAnsi="p˛üœ˛" w:cs="p˛üœ˛"/>
+          <w:color w:val="000000"/>
+          <w:sz w:val="18"/>
+          <w:szCs w:val="18"/>
+        </w:rPr>
+        <w:t>antd</w:t>
+      </w:r>
+      <w:proofErr w:type="spellEnd"/>
+      <w:r>
+        <w:rPr>
+          <w:rFonts w:ascii="p˛üœ˛" w:hAnsi="p˛üœ˛" w:cs="p˛üœ˛"/>
+          <w:color w:val="000000"/>
+          <w:sz w:val="18"/>
+          <w:szCs w:val="18"/>
+        </w:rPr>
+        <w:t>/</w:t>
+      </w:r>
+      <w:proofErr w:type="spellStart"/>
+      <w:r>
+        <w:rPr>
+          <w:rFonts w:ascii="p˛üœ˛" w:hAnsi="p˛üœ˛" w:cs="p˛üœ˛"/>
+          <w:color w:val="000000"/>
+          <w:sz w:val="18"/>
+          <w:szCs w:val="18"/>
+        </w:rPr>
+        <w:t>echarts</w:t>
+      </w:r>
+      <w:proofErr w:type="spellEnd"/>
+    </w:p>
+    <w:p>
+      <w:pPr>
+        <w:autoSpaceDE w:val="0"/>
+        <w:autoSpaceDN w:val="0"/>
+        <w:adjustRightInd w:val="0"/>
+        <w:rPr>
+          <w:rFonts w:ascii="p˛üœ˛" w:hAnsi="p˛üœ˛" w:cs="p˛üœ˛"/>
+          <w:color w:val="000000"/>
+          <w:sz w:val="18"/>
+          <w:szCs w:val="18"/>
         </w:rPr>
       </w:pPr>
     </w:p>
@@ -1325,16 +2146,16 @@
           <w:sz w:val="20"/>
           <w:szCs w:val="20"/>
         </w:rPr>
-        <w:t>通</w:t>
-      </w:r>
-      <w:r>
-        <w:rPr>
-          <w:rFonts w:ascii="PingFang SC" w:eastAsia="PingFang SC" w:hAnsi="PingFang SC" w:cs="PingFang SC" w:hint="eastAsia"/>
+        <w:t>Autodesk</w:t>
+      </w:r>
+      <w:r>
+        <w:rPr>
+          <w:rFonts w:ascii="p˛üœ˛" w:hAnsi="p˛üœ˛" w:cs="p˛üœ˛"/>
           <w:color w:val="000000"/>
           <w:sz w:val="20"/>
           <w:szCs w:val="20"/>
         </w:rPr>
-        <w:t>⽤</w:t>
+        <w:t>中国软件研发研究院</w:t>
       </w:r>
       <w:r>
         <w:rPr>
@@ -1343,16 +2164,16 @@
           <w:sz w:val="20"/>
           <w:szCs w:val="20"/>
         </w:rPr>
-        <w:t>电</w:t>
-      </w:r>
-      <w:r>
-        <w:rPr>
-          <w:rFonts w:ascii="PingFang SC" w:eastAsia="PingFang SC" w:hAnsi="PingFang SC" w:cs="PingFang SC" w:hint="eastAsia"/>
+        <w:t xml:space="preserve">; Cloud Platform; Software Engineer — 2014.8 </w:t>
+      </w:r>
+      <w:r>
+        <w:rPr>
+          <w:rFonts w:ascii="p˛üœ˛" w:hAnsi="p˛üœ˛" w:cs="p˛üœ˛"/>
           <w:color w:val="000000"/>
           <w:sz w:val="20"/>
           <w:szCs w:val="20"/>
         </w:rPr>
-        <w:t>⽓</w:t>
+        <w:t>–</w:t>
       </w:r>
       <w:r>
         <w:rPr>
@@ -1361,892 +2182,25 @@
           <w:sz w:val="20"/>
           <w:szCs w:val="20"/>
         </w:rPr>
-        <w:t xml:space="preserve">Healthcare Digital, Front-end Engineer — 2017.4 </w:t>
-      </w:r>
-      <w:r>
-        <w:rPr>
-          <w:rFonts w:ascii="p˛üœ˛" w:hAnsi="p˛üœ˛" w:cs="p˛üœ˛"/>
+        <w:t xml:space="preserve"> </w:t>
+      </w:r>
+      <w:r>
+        <w:rPr>
+          <w:rFonts w:ascii="p˛üœ˛" w:hAnsi="p˛üœ˛" w:cs="p˛üœ˛" w:hint="eastAsia"/>
           <w:color w:val="000000"/>
           <w:sz w:val="20"/>
           <w:szCs w:val="20"/>
         </w:rPr>
-        <w:t>– 2019.12</w:t>
-      </w:r>
-    </w:p>
-    <w:p>
-      <w:pPr>
-        <w:autoSpaceDE w:val="0"/>
-        <w:autoSpaceDN w:val="0"/>
-        <w:adjustRightInd w:val="0"/>
-        <w:rPr>
-          <w:rFonts w:ascii="p˛üœ˛" w:hAnsi="p˛üœ˛" w:cs="p˛üœ˛"/>
-          <w:color w:val="000000"/>
-          <w:sz w:val="18"/>
-          <w:szCs w:val="18"/>
-        </w:rPr>
-      </w:pPr>
-      <w:r>
-        <w:rPr>
-          <w:rFonts w:ascii="p˛üœ˛" w:hAnsi="p˛üœ˛" w:cs="p˛üœ˛"/>
-          <w:color w:val="594B3B"/>
-          <w:sz w:val="18"/>
-          <w:szCs w:val="18"/>
-        </w:rPr>
-        <w:t xml:space="preserve">• </w:t>
-      </w:r>
-      <w:r>
-        <w:rPr>
-          <w:rFonts w:ascii="p˛üœ˛" w:hAnsi="p˛üœ˛" w:cs="p˛üœ˛"/>
-          <w:color w:val="000000"/>
-          <w:sz w:val="18"/>
-          <w:szCs w:val="18"/>
-        </w:rPr>
-        <w:t>团队的产品为资产管理及相关功能平台。团队中专注前端相关的</w:t>
-      </w:r>
-      <w:r>
-        <w:rPr>
-          <w:rFonts w:ascii="PingFang SC" w:eastAsia="PingFang SC" w:hAnsi="PingFang SC" w:cs="PingFang SC" w:hint="eastAsia"/>
-          <w:color w:val="000000"/>
-          <w:sz w:val="18"/>
-          <w:szCs w:val="18"/>
-        </w:rPr>
-        <w:t>⼯</w:t>
-      </w:r>
-      <w:r>
-        <w:rPr>
-          <w:rFonts w:ascii="p˛üœ˛" w:hAnsi="p˛üœ˛" w:cs="p˛üœ˛"/>
-          <w:color w:val="000000"/>
-          <w:sz w:val="18"/>
-          <w:szCs w:val="18"/>
-        </w:rPr>
-        <w:t>作，参与前端技术架构的讨论和决策。</w:t>
-      </w:r>
-      <w:r>
-        <w:rPr>
-          <w:rFonts w:ascii="p˛üœ˛" w:hAnsi="p˛üœ˛" w:cs="p˛üœ˛"/>
-          <w:color w:val="000000"/>
-          <w:sz w:val="18"/>
-          <w:szCs w:val="18"/>
-        </w:rPr>
-        <w:t xml:space="preserve"> </w:t>
-      </w:r>
-      <w:r>
-        <w:rPr>
-          <w:rFonts w:ascii="p˛üœ˛" w:hAnsi="p˛üœ˛" w:cs="p˛üœ˛"/>
-          <w:color w:val="000000"/>
-          <w:sz w:val="18"/>
-          <w:szCs w:val="18"/>
-        </w:rPr>
-        <w:t>为团</w:t>
-      </w:r>
-    </w:p>
-    <w:p>
-      <w:pPr>
-        <w:autoSpaceDE w:val="0"/>
-        <w:autoSpaceDN w:val="0"/>
-        <w:adjustRightInd w:val="0"/>
-        <w:rPr>
-          <w:rFonts w:ascii="p˛üœ˛" w:hAnsi="p˛üœ˛" w:cs="p˛üœ˛"/>
-          <w:color w:val="000000"/>
-          <w:sz w:val="18"/>
-          <w:szCs w:val="18"/>
-        </w:rPr>
-      </w:pPr>
-      <w:r>
-        <w:rPr>
-          <w:rFonts w:ascii="p˛üœ˛" w:hAnsi="p˛üœ˛" w:cs="p˛üœ˛"/>
-          <w:color w:val="000000"/>
-          <w:sz w:val="18"/>
-          <w:szCs w:val="18"/>
-        </w:rPr>
-        <w:t>队提供前端相关的咨询。</w:t>
-      </w:r>
-    </w:p>
-    <w:p>
-      <w:pPr>
-        <w:autoSpaceDE w:val="0"/>
-        <w:autoSpaceDN w:val="0"/>
-        <w:adjustRightInd w:val="0"/>
-        <w:rPr>
-          <w:rFonts w:ascii="p˛üœ˛" w:hAnsi="p˛üœ˛" w:cs="p˛üœ˛"/>
-          <w:color w:val="000000"/>
-          <w:sz w:val="18"/>
-          <w:szCs w:val="18"/>
-        </w:rPr>
-      </w:pPr>
-      <w:r>
-        <w:rPr>
-          <w:rFonts w:ascii="p˛üœ˛" w:hAnsi="p˛üœ˛" w:cs="p˛üœ˛"/>
-          <w:color w:val="594B3B"/>
-          <w:sz w:val="18"/>
-          <w:szCs w:val="18"/>
-        </w:rPr>
-        <w:t xml:space="preserve">• </w:t>
-      </w:r>
-      <w:r>
-        <w:rPr>
-          <w:rFonts w:ascii="p˛üœ˛" w:hAnsi="p˛üœ˛" w:cs="p˛üœ˛"/>
-          <w:color w:val="000000"/>
-          <w:sz w:val="18"/>
-          <w:szCs w:val="18"/>
-        </w:rPr>
-        <w:t>负责产品可视化部分</w:t>
-      </w:r>
-      <w:r>
-        <w:rPr>
-          <w:rFonts w:ascii="p˛üœ˛" w:hAnsi="p˛üœ˛" w:cs="p˛üœ˛"/>
-          <w:color w:val="000000"/>
-          <w:sz w:val="18"/>
-          <w:szCs w:val="18"/>
-        </w:rPr>
-        <w:t>(</w:t>
-      </w:r>
-      <w:r>
-        <w:rPr>
-          <w:rFonts w:ascii="p˛üœ˛" w:hAnsi="p˛üœ˛" w:cs="p˛üœ˛"/>
-          <w:color w:val="000000"/>
-          <w:sz w:val="18"/>
-          <w:szCs w:val="18"/>
-        </w:rPr>
-        <w:t>报表，看板等</w:t>
-      </w:r>
-      <w:r>
-        <w:rPr>
-          <w:rFonts w:ascii="p˛üœ˛" w:hAnsi="p˛üœ˛" w:cs="p˛üœ˛"/>
-          <w:color w:val="000000"/>
-          <w:sz w:val="18"/>
-          <w:szCs w:val="18"/>
-        </w:rPr>
-        <w:t>)</w:t>
-      </w:r>
-      <w:r>
-        <w:rPr>
-          <w:rFonts w:ascii="p˛üœ˛" w:hAnsi="p˛üœ˛" w:cs="p˛üœ˛"/>
-          <w:color w:val="000000"/>
-          <w:sz w:val="18"/>
-          <w:szCs w:val="18"/>
-        </w:rPr>
-        <w:t>的开发。实现设计团队的</w:t>
-      </w:r>
-      <w:r>
-        <w:rPr>
-          <w:rFonts w:ascii="PingFang SC" w:eastAsia="PingFang SC" w:hAnsi="PingFang SC" w:cs="PingFang SC" w:hint="eastAsia"/>
-          <w:color w:val="000000"/>
-          <w:sz w:val="18"/>
-          <w:szCs w:val="18"/>
-        </w:rPr>
-        <w:t>⽅</w:t>
-      </w:r>
-      <w:r>
-        <w:rPr>
-          <w:rFonts w:ascii="p˛üœ˛" w:hAnsi="p˛üœ˛" w:cs="p˛üœ˛"/>
-          <w:color w:val="000000"/>
-          <w:sz w:val="18"/>
-          <w:szCs w:val="18"/>
-        </w:rPr>
-        <w:t>案，为</w:t>
-      </w:r>
-      <w:r>
-        <w:rPr>
-          <w:rFonts w:ascii="PingFang SC" w:eastAsia="PingFang SC" w:hAnsi="PingFang SC" w:cs="PingFang SC" w:hint="eastAsia"/>
-          <w:color w:val="000000"/>
-          <w:sz w:val="18"/>
-          <w:szCs w:val="18"/>
-        </w:rPr>
-        <w:t>⽤</w:t>
-      </w:r>
-      <w:r>
-        <w:rPr>
-          <w:rFonts w:ascii="p˛üœ˛" w:hAnsi="p˛üœ˛" w:cs="p˛üœ˛"/>
-          <w:color w:val="000000"/>
-          <w:sz w:val="18"/>
-          <w:szCs w:val="18"/>
-        </w:rPr>
-        <w:t>户提供有吸引</w:t>
-      </w:r>
-      <w:r>
-        <w:rPr>
-          <w:rFonts w:ascii="PingFang SC" w:eastAsia="PingFang SC" w:hAnsi="PingFang SC" w:cs="PingFang SC" w:hint="eastAsia"/>
-          <w:color w:val="000000"/>
-          <w:sz w:val="18"/>
-          <w:szCs w:val="18"/>
-        </w:rPr>
-        <w:t>⼒</w:t>
-      </w:r>
-      <w:r>
-        <w:rPr>
-          <w:rFonts w:ascii="p˛üœ˛" w:hAnsi="p˛üœ˛" w:cs="p˛üœ˛"/>
-          <w:color w:val="000000"/>
-          <w:sz w:val="18"/>
-          <w:szCs w:val="18"/>
-        </w:rPr>
-        <w:t>的前端界</w:t>
-      </w:r>
-      <w:r>
-        <w:rPr>
-          <w:rFonts w:ascii="PingFang SC" w:eastAsia="PingFang SC" w:hAnsi="PingFang SC" w:cs="PingFang SC" w:hint="eastAsia"/>
-          <w:color w:val="000000"/>
-          <w:sz w:val="18"/>
-          <w:szCs w:val="18"/>
-        </w:rPr>
-        <w:t>⾯</w:t>
-      </w:r>
-      <w:r>
-        <w:rPr>
-          <w:rFonts w:ascii="p˛üœ˛" w:hAnsi="p˛üœ˛" w:cs="p˛üœ˛"/>
-          <w:color w:val="000000"/>
-          <w:sz w:val="18"/>
-          <w:szCs w:val="18"/>
-        </w:rPr>
-        <w:t>和交互。以</w:t>
-      </w:r>
-    </w:p>
-    <w:p>
-      <w:pPr>
-        <w:autoSpaceDE w:val="0"/>
-        <w:autoSpaceDN w:val="0"/>
-        <w:adjustRightInd w:val="0"/>
-        <w:rPr>
-          <w:rFonts w:ascii="p˛üœ˛" w:hAnsi="p˛üœ˛" w:cs="p˛üœ˛"/>
-          <w:color w:val="000000"/>
-          <w:sz w:val="18"/>
-          <w:szCs w:val="18"/>
-        </w:rPr>
-      </w:pPr>
-      <w:r>
-        <w:rPr>
-          <w:rFonts w:ascii="p˛üœ˛" w:hAnsi="p˛üœ˛" w:cs="p˛üœ˛"/>
-          <w:color w:val="000000"/>
-          <w:sz w:val="18"/>
-          <w:szCs w:val="18"/>
-        </w:rPr>
-        <w:t>及整合第三</w:t>
-      </w:r>
-      <w:r>
-        <w:rPr>
-          <w:rFonts w:ascii="PingFang SC" w:eastAsia="PingFang SC" w:hAnsi="PingFang SC" w:cs="PingFang SC" w:hint="eastAsia"/>
-          <w:color w:val="000000"/>
-          <w:sz w:val="18"/>
-          <w:szCs w:val="18"/>
-        </w:rPr>
-        <w:t>⽅⼯</w:t>
-      </w:r>
-      <w:r>
-        <w:rPr>
-          <w:rFonts w:ascii="p˛üœ˛" w:hAnsi="p˛üœ˛" w:cs="p˛üœ˛"/>
-          <w:color w:val="000000"/>
-          <w:sz w:val="18"/>
-          <w:szCs w:val="18"/>
-        </w:rPr>
-        <w:t>具到我们的产品，</w:t>
-      </w:r>
-      <w:r>
-        <w:rPr>
-          <w:rFonts w:ascii="p˛üœ˛" w:hAnsi="p˛üœ˛" w:cs="p˛üœ˛"/>
-          <w:color w:val="000000"/>
-          <w:sz w:val="18"/>
-          <w:szCs w:val="18"/>
-        </w:rPr>
-        <w:t xml:space="preserve"> </w:t>
-      </w:r>
-      <w:r>
-        <w:rPr>
-          <w:rFonts w:ascii="p˛üœ˛" w:hAnsi="p˛üœ˛" w:cs="p˛üœ˛"/>
-          <w:color w:val="000000"/>
-          <w:sz w:val="18"/>
-          <w:szCs w:val="18"/>
-        </w:rPr>
-        <w:t>如</w:t>
-      </w:r>
-      <w:r>
-        <w:rPr>
-          <w:rFonts w:ascii="p˛üœ˛" w:hAnsi="p˛üœ˛" w:cs="p˛üœ˛"/>
-          <w:color w:val="000000"/>
-          <w:sz w:val="18"/>
-          <w:szCs w:val="18"/>
-        </w:rPr>
-        <w:t>BI</w:t>
-      </w:r>
-      <w:r>
-        <w:rPr>
-          <w:rFonts w:ascii="p˛üœ˛" w:hAnsi="p˛üœ˛" w:cs="p˛üœ˛"/>
-          <w:color w:val="000000"/>
-          <w:sz w:val="18"/>
-          <w:szCs w:val="18"/>
-        </w:rPr>
-        <w:t>报表</w:t>
-      </w:r>
-      <w:r>
-        <w:rPr>
-          <w:rFonts w:ascii="PingFang SC" w:eastAsia="PingFang SC" w:hAnsi="PingFang SC" w:cs="PingFang SC" w:hint="eastAsia"/>
-          <w:color w:val="000000"/>
-          <w:sz w:val="18"/>
-          <w:szCs w:val="18"/>
-        </w:rPr>
-        <w:t>⼯</w:t>
-      </w:r>
-      <w:r>
-        <w:rPr>
-          <w:rFonts w:ascii="p˛üœ˛" w:hAnsi="p˛üœ˛" w:cs="p˛üœ˛"/>
-          <w:color w:val="000000"/>
-          <w:sz w:val="18"/>
-          <w:szCs w:val="18"/>
-        </w:rPr>
-        <w:t>具。</w:t>
-      </w:r>
-    </w:p>
-    <w:p>
-      <w:pPr>
-        <w:autoSpaceDE w:val="0"/>
-        <w:autoSpaceDN w:val="0"/>
-        <w:adjustRightInd w:val="0"/>
-        <w:rPr>
-          <w:rFonts w:ascii="p˛üœ˛" w:hAnsi="p˛üœ˛" w:cs="p˛üœ˛"/>
-          <w:color w:val="000000"/>
-          <w:sz w:val="18"/>
-          <w:szCs w:val="18"/>
-        </w:rPr>
-      </w:pPr>
-      <w:r>
-        <w:rPr>
-          <w:rFonts w:ascii="p˛üœ˛" w:hAnsi="p˛üœ˛" w:cs="p˛üœ˛"/>
-          <w:color w:val="594B3B"/>
-          <w:sz w:val="18"/>
-          <w:szCs w:val="18"/>
-        </w:rPr>
-        <w:t xml:space="preserve">• </w:t>
-      </w:r>
-      <w:r>
-        <w:rPr>
-          <w:rFonts w:ascii="p˛üœ˛" w:hAnsi="p˛üœ˛" w:cs="p˛üœ˛"/>
-          <w:color w:val="000000"/>
-          <w:sz w:val="18"/>
-          <w:szCs w:val="18"/>
-        </w:rPr>
-        <w:t>持续改进和重构项</w:t>
-      </w:r>
-      <w:r>
-        <w:rPr>
-          <w:rFonts w:ascii="PingFang SC" w:eastAsia="PingFang SC" w:hAnsi="PingFang SC" w:cs="PingFang SC" w:hint="eastAsia"/>
-          <w:color w:val="000000"/>
-          <w:sz w:val="18"/>
-          <w:szCs w:val="18"/>
-        </w:rPr>
-        <w:t>⽬</w:t>
-      </w:r>
-      <w:r>
-        <w:rPr>
-          <w:rFonts w:ascii="p˛üœ˛" w:hAnsi="p˛üœ˛" w:cs="p˛üœ˛"/>
-          <w:color w:val="000000"/>
-          <w:sz w:val="18"/>
-          <w:szCs w:val="18"/>
-        </w:rPr>
-        <w:t>。包括</w:t>
-      </w:r>
-      <w:r>
-        <w:rPr>
-          <w:rFonts w:ascii="p˛üœ˛" w:hAnsi="p˛üœ˛" w:cs="p˛üœ˛"/>
-          <w:color w:val="000000"/>
-          <w:sz w:val="18"/>
-          <w:szCs w:val="18"/>
-        </w:rPr>
-        <w:t>JSP</w:t>
-      </w:r>
-      <w:r>
-        <w:rPr>
-          <w:rFonts w:ascii="p˛üœ˛" w:hAnsi="p˛üœ˛" w:cs="p˛üœ˛"/>
-          <w:color w:val="000000"/>
-          <w:sz w:val="18"/>
-          <w:szCs w:val="18"/>
-        </w:rPr>
-        <w:t>旧页</w:t>
-      </w:r>
-      <w:r>
-        <w:rPr>
-          <w:rFonts w:ascii="PingFang SC" w:eastAsia="PingFang SC" w:hAnsi="PingFang SC" w:cs="PingFang SC" w:hint="eastAsia"/>
-          <w:color w:val="000000"/>
-          <w:sz w:val="18"/>
-          <w:szCs w:val="18"/>
-        </w:rPr>
-        <w:t>⾯</w:t>
-      </w:r>
-      <w:r>
-        <w:rPr>
-          <w:rFonts w:ascii="p˛üœ˛" w:hAnsi="p˛üœ˛" w:cs="p˛üœ˛"/>
-          <w:color w:val="000000"/>
-          <w:sz w:val="18"/>
-          <w:szCs w:val="18"/>
-        </w:rPr>
-        <w:t>到新架构的</w:t>
-      </w:r>
-      <w:r>
-        <w:rPr>
-          <w:rFonts w:ascii="PingFang SC" w:eastAsia="PingFang SC" w:hAnsi="PingFang SC" w:cs="PingFang SC" w:hint="eastAsia"/>
-          <w:color w:val="000000"/>
-          <w:sz w:val="18"/>
-          <w:szCs w:val="18"/>
-        </w:rPr>
-        <w:t>⽆</w:t>
-      </w:r>
-      <w:r>
-        <w:rPr>
-          <w:rFonts w:ascii="p˛üœ˛" w:hAnsi="p˛üœ˛" w:cs="p˛üœ˛"/>
-          <w:color w:val="000000"/>
-          <w:sz w:val="18"/>
-          <w:szCs w:val="18"/>
-        </w:rPr>
-        <w:t>缝迁移</w:t>
-      </w:r>
-      <w:r>
-        <w:rPr>
-          <w:rFonts w:ascii="p˛üœ˛" w:hAnsi="p˛üœ˛" w:cs="p˛üœ˛"/>
-          <w:color w:val="000000"/>
-          <w:sz w:val="18"/>
-          <w:szCs w:val="18"/>
-        </w:rPr>
-        <w:t>(</w:t>
-      </w:r>
-      <w:r>
-        <w:rPr>
-          <w:rFonts w:ascii="p˛üœ˛" w:hAnsi="p˛üœ˛" w:cs="p˛üœ˛"/>
-          <w:color w:val="000000"/>
-          <w:sz w:val="18"/>
-          <w:szCs w:val="18"/>
-        </w:rPr>
-        <w:t>单页应</w:t>
-      </w:r>
-      <w:r>
-        <w:rPr>
-          <w:rFonts w:ascii="PingFang SC" w:eastAsia="PingFang SC" w:hAnsi="PingFang SC" w:cs="PingFang SC" w:hint="eastAsia"/>
-          <w:color w:val="000000"/>
-          <w:sz w:val="18"/>
-          <w:szCs w:val="18"/>
-        </w:rPr>
-        <w:t>⽤</w:t>
-      </w:r>
-      <w:r>
-        <w:rPr>
-          <w:rFonts w:ascii="p˛üœ˛" w:hAnsi="p˛üœ˛" w:cs="p˛üœ˛"/>
-          <w:color w:val="000000"/>
-          <w:sz w:val="18"/>
-          <w:szCs w:val="18"/>
-        </w:rPr>
-        <w:t xml:space="preserve"> + </w:t>
-      </w:r>
-      <w:r>
-        <w:rPr>
-          <w:rFonts w:ascii="p˛üœ˛" w:hAnsi="p˛üœ˛" w:cs="p˛üœ˛"/>
-          <w:color w:val="000000"/>
-          <w:sz w:val="18"/>
-          <w:szCs w:val="18"/>
-        </w:rPr>
-        <w:t>微服务</w:t>
-      </w:r>
-      <w:r>
-        <w:rPr>
-          <w:rFonts w:ascii="p˛üœ˛" w:hAnsi="p˛üœ˛" w:cs="p˛üœ˛"/>
-          <w:color w:val="000000"/>
-          <w:sz w:val="18"/>
-          <w:szCs w:val="18"/>
-        </w:rPr>
-        <w:t>)</w:t>
-      </w:r>
-      <w:r>
-        <w:rPr>
-          <w:rFonts w:ascii="p˛üœ˛" w:hAnsi="p˛üœ˛" w:cs="p˛üœ˛"/>
-          <w:color w:val="000000"/>
-          <w:sz w:val="18"/>
-          <w:szCs w:val="18"/>
-        </w:rPr>
-        <w:t>；整合分散的前端</w:t>
-      </w:r>
-      <w:r>
-        <w:rPr>
-          <w:rFonts w:ascii="PingFang SC" w:eastAsia="PingFang SC" w:hAnsi="PingFang SC" w:cs="PingFang SC" w:hint="eastAsia"/>
-          <w:color w:val="000000"/>
-          <w:sz w:val="18"/>
-          <w:szCs w:val="18"/>
-        </w:rPr>
-        <w:t>⼯</w:t>
-      </w:r>
-      <w:r>
-        <w:rPr>
-          <w:rFonts w:ascii="p˛üœ˛" w:hAnsi="p˛üœ˛" w:cs="p˛üœ˛"/>
-          <w:color w:val="000000"/>
-          <w:sz w:val="18"/>
-          <w:szCs w:val="18"/>
-        </w:rPr>
-        <w:t>程，统</w:t>
-      </w:r>
-      <w:r>
-        <w:rPr>
-          <w:rFonts w:ascii="PingFang SC" w:eastAsia="PingFang SC" w:hAnsi="PingFang SC" w:cs="PingFang SC" w:hint="eastAsia"/>
-          <w:color w:val="000000"/>
-          <w:sz w:val="18"/>
-          <w:szCs w:val="18"/>
-        </w:rPr>
-        <w:t>⼀</w:t>
-      </w:r>
-      <w:r>
-        <w:rPr>
-          <w:rFonts w:ascii="p˛üœ˛" w:hAnsi="p˛üœ˛" w:cs="p˛üœ˛"/>
-          <w:color w:val="000000"/>
-          <w:sz w:val="18"/>
-          <w:szCs w:val="18"/>
-        </w:rPr>
-        <w:t>技</w:t>
-      </w:r>
-    </w:p>
-    <w:p>
-      <w:pPr>
-        <w:autoSpaceDE w:val="0"/>
-        <w:autoSpaceDN w:val="0"/>
-        <w:adjustRightInd w:val="0"/>
-        <w:rPr>
-          <w:rFonts w:ascii="p˛üœ˛" w:hAnsi="p˛üœ˛" w:cs="p˛üœ˛"/>
-          <w:color w:val="000000"/>
-          <w:sz w:val="18"/>
-          <w:szCs w:val="18"/>
-        </w:rPr>
-      </w:pPr>
-      <w:r>
-        <w:rPr>
-          <w:rFonts w:ascii="p˛üœ˛" w:hAnsi="p˛üœ˛" w:cs="p˛üœ˛"/>
-          <w:color w:val="000000"/>
-          <w:sz w:val="18"/>
-          <w:szCs w:val="18"/>
-        </w:rPr>
-        <w:t>术栈，减少维护和学习成本，并最终实现项</w:t>
-      </w:r>
-      <w:r>
-        <w:rPr>
-          <w:rFonts w:ascii="PingFang SC" w:eastAsia="PingFang SC" w:hAnsi="PingFang SC" w:cs="PingFang SC" w:hint="eastAsia"/>
-          <w:color w:val="000000"/>
-          <w:sz w:val="18"/>
-          <w:szCs w:val="18"/>
-        </w:rPr>
-        <w:t>⽬</w:t>
-      </w:r>
-      <w:r>
-        <w:rPr>
-          <w:rFonts w:ascii="p˛üœ˛" w:hAnsi="p˛üœ˛" w:cs="p˛üœ˛"/>
-          <w:color w:val="000000"/>
-          <w:sz w:val="18"/>
-          <w:szCs w:val="18"/>
-        </w:rPr>
-        <w:t>repo</w:t>
-      </w:r>
-      <w:r>
-        <w:rPr>
-          <w:rFonts w:ascii="p˛üœ˛" w:hAnsi="p˛üœ˛" w:cs="p˛üœ˛"/>
-          <w:color w:val="000000"/>
-          <w:sz w:val="18"/>
-          <w:szCs w:val="18"/>
-        </w:rPr>
-        <w:t>的可扩展性。</w:t>
-      </w:r>
-    </w:p>
-    <w:p>
-      <w:pPr>
-        <w:autoSpaceDE w:val="0"/>
-        <w:autoSpaceDN w:val="0"/>
-        <w:adjustRightInd w:val="0"/>
-        <w:rPr>
-          <w:rFonts w:ascii="p˛üœ˛" w:hAnsi="p˛üœ˛" w:cs="p˛üœ˛"/>
-          <w:color w:val="000000"/>
-          <w:sz w:val="18"/>
-          <w:szCs w:val="18"/>
-        </w:rPr>
-      </w:pPr>
-      <w:r>
-        <w:rPr>
-          <w:rFonts w:ascii="p˛üœ˛" w:hAnsi="p˛üœ˛" w:cs="p˛üœ˛"/>
-          <w:color w:val="594B3B"/>
-          <w:sz w:val="18"/>
-          <w:szCs w:val="18"/>
-        </w:rPr>
-        <w:t xml:space="preserve">• </w:t>
-      </w:r>
-      <w:r>
-        <w:rPr>
-          <w:rFonts w:ascii="p˛üœ˛" w:hAnsi="p˛üœ˛" w:cs="p˛üœ˛"/>
-          <w:color w:val="000000"/>
-          <w:sz w:val="18"/>
-          <w:szCs w:val="18"/>
-        </w:rPr>
-        <w:t>率先学习和应</w:t>
-      </w:r>
-      <w:r>
-        <w:rPr>
-          <w:rFonts w:ascii="PingFang SC" w:eastAsia="PingFang SC" w:hAnsi="PingFang SC" w:cs="PingFang SC" w:hint="eastAsia"/>
-          <w:color w:val="000000"/>
-          <w:sz w:val="18"/>
-          <w:szCs w:val="18"/>
-        </w:rPr>
-        <w:t>⽤</w:t>
-      </w:r>
-      <w:r>
-        <w:rPr>
-          <w:rFonts w:ascii="p˛üœ˛" w:hAnsi="p˛üœ˛" w:cs="p˛üœ˛"/>
-          <w:color w:val="000000"/>
-          <w:sz w:val="18"/>
-          <w:szCs w:val="18"/>
-        </w:rPr>
-        <w:t>新的技术到已有项</w:t>
-      </w:r>
-      <w:r>
-        <w:rPr>
-          <w:rFonts w:ascii="PingFang SC" w:eastAsia="PingFang SC" w:hAnsi="PingFang SC" w:cs="PingFang SC" w:hint="eastAsia"/>
-          <w:color w:val="000000"/>
-          <w:sz w:val="18"/>
-          <w:szCs w:val="18"/>
-        </w:rPr>
-        <w:t>⽬</w:t>
-      </w:r>
-      <w:r>
-        <w:rPr>
-          <w:rFonts w:ascii="p˛üœ˛" w:hAnsi="p˛üœ˛" w:cs="p˛üœ˛"/>
-          <w:color w:val="000000"/>
-          <w:sz w:val="18"/>
-          <w:szCs w:val="18"/>
-        </w:rPr>
-        <w:t>中，为同事分享学习经验。</w:t>
-      </w:r>
-    </w:p>
-    <w:p>
-      <w:pPr>
-        <w:autoSpaceDE w:val="0"/>
-        <w:autoSpaceDN w:val="0"/>
-        <w:adjustRightInd w:val="0"/>
-        <w:rPr>
-          <w:rFonts w:ascii="p˛üœ˛" w:hAnsi="p˛üœ˛" w:cs="p˛üœ˛"/>
-          <w:color w:val="000000"/>
-          <w:sz w:val="18"/>
-          <w:szCs w:val="18"/>
-        </w:rPr>
-      </w:pPr>
-      <w:r>
-        <w:rPr>
-          <w:rFonts w:ascii="p˛üœ˛" w:hAnsi="p˛üœ˛" w:cs="p˛üœ˛"/>
-          <w:color w:val="594B3B"/>
-          <w:sz w:val="18"/>
-          <w:szCs w:val="18"/>
-        </w:rPr>
-        <w:t xml:space="preserve">• </w:t>
-      </w:r>
-      <w:r>
-        <w:rPr>
-          <w:rFonts w:ascii="p˛üœ˛" w:hAnsi="p˛üœ˛" w:cs="p˛üœ˛"/>
-          <w:color w:val="000000"/>
-          <w:sz w:val="18"/>
-          <w:szCs w:val="18"/>
-        </w:rPr>
-        <w:t>上海</w:t>
-      </w:r>
-      <w:r>
-        <w:rPr>
-          <w:rFonts w:ascii="p˛üœ˛" w:hAnsi="p˛üœ˛" w:cs="p˛üœ˛"/>
-          <w:color w:val="000000"/>
-          <w:sz w:val="18"/>
-          <w:szCs w:val="18"/>
-        </w:rPr>
-        <w:t>/</w:t>
-      </w:r>
-      <w:r>
-        <w:rPr>
-          <w:rFonts w:ascii="p˛üœ˛" w:hAnsi="p˛üœ˛" w:cs="p˛üœ˛"/>
-          <w:color w:val="000000"/>
-          <w:sz w:val="18"/>
-          <w:szCs w:val="18"/>
-        </w:rPr>
-        <w:t>北京团队的前端</w:t>
-      </w:r>
-      <w:r>
-        <w:rPr>
-          <w:rFonts w:ascii="PingFang SC" w:eastAsia="PingFang SC" w:hAnsi="PingFang SC" w:cs="PingFang SC" w:hint="eastAsia"/>
-          <w:color w:val="000000"/>
-          <w:sz w:val="18"/>
-          <w:szCs w:val="18"/>
-        </w:rPr>
-        <w:t>⼯</w:t>
-      </w:r>
-      <w:r>
-        <w:rPr>
-          <w:rFonts w:ascii="p˛üœ˛" w:hAnsi="p˛üœ˛" w:cs="p˛üœ˛"/>
-          <w:color w:val="000000"/>
-          <w:sz w:val="18"/>
-          <w:szCs w:val="18"/>
-        </w:rPr>
-        <w:t>程师的</w:t>
-      </w:r>
-      <w:r>
-        <w:rPr>
-          <w:rFonts w:ascii="PingFang SC" w:eastAsia="PingFang SC" w:hAnsi="PingFang SC" w:cs="PingFang SC" w:hint="eastAsia"/>
-          <w:color w:val="000000"/>
-          <w:sz w:val="18"/>
-          <w:szCs w:val="18"/>
-        </w:rPr>
-        <w:t>⾯</w:t>
-      </w:r>
-      <w:r>
-        <w:rPr>
-          <w:rFonts w:ascii="p˛üœ˛" w:hAnsi="p˛üœ˛" w:cs="p˛üœ˛"/>
-          <w:color w:val="000000"/>
-          <w:sz w:val="18"/>
-          <w:szCs w:val="18"/>
-        </w:rPr>
-        <w:t>试</w:t>
-      </w:r>
-      <w:r>
-        <w:rPr>
-          <w:rFonts w:ascii="PingFang SC" w:eastAsia="PingFang SC" w:hAnsi="PingFang SC" w:cs="PingFang SC" w:hint="eastAsia"/>
-          <w:color w:val="000000"/>
-          <w:sz w:val="18"/>
-          <w:szCs w:val="18"/>
-        </w:rPr>
-        <w:t>⼯</w:t>
-      </w:r>
-      <w:r>
-        <w:rPr>
-          <w:rFonts w:ascii="p˛üœ˛" w:hAnsi="p˛üœ˛" w:cs="p˛üœ˛"/>
-          <w:color w:val="000000"/>
-          <w:sz w:val="18"/>
-          <w:szCs w:val="18"/>
-        </w:rPr>
-        <w:t>作。</w:t>
-      </w:r>
-    </w:p>
-    <w:p>
-      <w:pPr>
-        <w:autoSpaceDE w:val="0"/>
-        <w:autoSpaceDN w:val="0"/>
-        <w:adjustRightInd w:val="0"/>
-        <w:rPr>
-          <w:rFonts w:ascii="p˛üœ˛" w:hAnsi="p˛üœ˛" w:cs="p˛üœ˛"/>
-          <w:color w:val="000000"/>
-          <w:sz w:val="18"/>
-          <w:szCs w:val="18"/>
-        </w:rPr>
-      </w:pPr>
-      <w:r>
-        <w:rPr>
-          <w:rFonts w:ascii="p˛üœ˛" w:hAnsi="p˛üœ˛" w:cs="p˛üœ˛"/>
-          <w:color w:val="594B3B"/>
-          <w:sz w:val="18"/>
-          <w:szCs w:val="18"/>
-        </w:rPr>
-        <w:t xml:space="preserve">• </w:t>
-      </w:r>
-      <w:r>
-        <w:rPr>
-          <w:rFonts w:ascii="p˛üœ˛" w:hAnsi="p˛üœ˛" w:cs="p˛üœ˛"/>
-          <w:color w:val="000000"/>
-          <w:sz w:val="18"/>
-          <w:szCs w:val="18"/>
-        </w:rPr>
-        <w:t>技术栈：</w:t>
-      </w:r>
-      <w:r>
-        <w:rPr>
-          <w:rFonts w:ascii="p˛üœ˛" w:hAnsi="p˛üœ˛" w:cs="p˛üœ˛"/>
-          <w:color w:val="000000"/>
-          <w:sz w:val="18"/>
-          <w:szCs w:val="18"/>
-        </w:rPr>
-        <w:t>typescript/react and react-*/</w:t>
-      </w:r>
-      <w:proofErr w:type="spellStart"/>
-      <w:r>
-        <w:rPr>
-          <w:rFonts w:ascii="p˛üœ˛" w:hAnsi="p˛üœ˛" w:cs="p˛üœ˛"/>
-          <w:color w:val="000000"/>
-          <w:sz w:val="18"/>
-          <w:szCs w:val="18"/>
-        </w:rPr>
-        <w:t>antd</w:t>
-      </w:r>
-      <w:proofErr w:type="spellEnd"/>
-      <w:r>
-        <w:rPr>
-          <w:rFonts w:ascii="p˛üœ˛" w:hAnsi="p˛üœ˛" w:cs="p˛üœ˛"/>
-          <w:color w:val="000000"/>
-          <w:sz w:val="18"/>
-          <w:szCs w:val="18"/>
-        </w:rPr>
-        <w:t>/</w:t>
-      </w:r>
-      <w:proofErr w:type="spellStart"/>
-      <w:r>
-        <w:rPr>
-          <w:rFonts w:ascii="p˛üœ˛" w:hAnsi="p˛üœ˛" w:cs="p˛üœ˛"/>
-          <w:color w:val="000000"/>
-          <w:sz w:val="18"/>
-          <w:szCs w:val="18"/>
-        </w:rPr>
-        <w:t>echarts</w:t>
-      </w:r>
-      <w:proofErr w:type="spellEnd"/>
-    </w:p>
-    <w:p>
-      <w:pPr>
-        <w:autoSpaceDE w:val="0"/>
-        <w:autoSpaceDN w:val="0"/>
-        <w:adjustRightInd w:val="0"/>
-        <w:rPr>
-          <w:rFonts w:ascii="p˛üœ˛" w:hAnsi="p˛üœ˛" w:cs="p˛üœ˛"/>
-          <w:color w:val="000000"/>
-          <w:sz w:val="18"/>
-          <w:szCs w:val="18"/>
-        </w:rPr>
-      </w:pPr>
-    </w:p>
-    <w:p>
-      <w:pPr>
-        <w:autoSpaceDE w:val="0"/>
-        <w:autoSpaceDN w:val="0"/>
-        <w:adjustRightInd w:val="0"/>
+        <w:t>2</w:t>
+      </w:r>
+      <w:r>
         <w:rPr>
           <w:rFonts w:ascii="p˛üœ˛" w:hAnsi="p˛üœ˛" w:cs="p˛üœ˛"/>
           <w:color w:val="000000"/>
           <w:sz w:val="20"/>
           <w:szCs w:val="20"/>
         </w:rPr>
-      </w:pPr>
-      <w:r>
-        <w:rPr>
-          <w:rFonts w:ascii="p˛üœ˛" w:hAnsi="p˛üœ˛" w:cs="p˛üœ˛"/>
-          <w:color w:val="000000"/>
-          <w:sz w:val="20"/>
-          <w:szCs w:val="20"/>
-        </w:rPr>
-        <w:t>Autodesk</w:t>
-      </w:r>
-      <w:r>
-        <w:rPr>
-          <w:rFonts w:ascii="p˛üœ˛" w:hAnsi="p˛üœ˛" w:cs="p˛üœ˛"/>
-          <w:color w:val="000000"/>
-          <w:sz w:val="20"/>
-          <w:szCs w:val="20"/>
-        </w:rPr>
-        <w:t>中国软件研发研究院</w:t>
-      </w:r>
-      <w:r>
-        <w:rPr>
-          <w:rFonts w:ascii="p˛üœ˛" w:hAnsi="p˛üœ˛" w:cs="p˛üœ˛"/>
-          <w:color w:val="000000"/>
-          <w:sz w:val="20"/>
-          <w:szCs w:val="20"/>
-        </w:rPr>
-        <w:t xml:space="preserve">; Cloud Platform; Software Engineer — 2014.8 - </w:t>
-      </w:r>
-      <w:r>
-        <w:rPr>
-          <w:rFonts w:ascii="p˛üœ˛" w:hAnsi="p˛üœ˛" w:cs="p˛üœ˛"/>
-          <w:color w:val="000000"/>
-          <w:sz w:val="20"/>
-          <w:szCs w:val="20"/>
-        </w:rPr>
-        <w:t>现在</w:t>
+        <w:t>017.4</w:t>
       </w:r>
     </w:p>
     <w:p>
@@ -3929,6 +3883,7 @@
     <w:lsdException w:name="HTML Sample" w:semiHidden="1" w:unhideWhenUsed="1"/>
     <w:lsdException w:name="HTML Typewriter" w:semiHidden="1" w:unhideWhenUsed="1"/>
     <w:lsdException w:name="HTML Variable" w:semiHidden="1" w:unhideWhenUsed="1"/>
+    <w:lsdException w:name="Normal Table" w:semiHidden="1" w:unhideWhenUsed="1"/>
     <w:lsdException w:name="annotation subject" w:semiHidden="1" w:unhideWhenUsed="1"/>
     <w:lsdException w:name="No List" w:semiHidden="1" w:unhideWhenUsed="1"/>
     <w:lsdException w:name="Outline List 1" w:semiHidden="1" w:unhideWhenUsed="1"/>
@@ -3975,8 +3930,10 @@
     <w:lsdException w:name="Table Subtle 2" w:semiHidden="1" w:unhideWhenUsed="1"/>
     <w:lsdException w:name="Table Web 1" w:semiHidden="1" w:unhideWhenUsed="1"/>
     <w:lsdException w:name="Table Web 2" w:semiHidden="1" w:unhideWhenUsed="1"/>
+    <w:lsdException w:name="Table Web 3" w:semiHidden="1" w:unhideWhenUsed="1"/>
     <w:lsdException w:name="Balloon Text" w:semiHidden="1" w:unhideWhenUsed="1"/>
     <w:lsdException w:name="Table Grid" w:uiPriority="39"/>
+    <w:lsdException w:name="Table Theme" w:semiHidden="1" w:unhideWhenUsed="1"/>
     <w:lsdException w:name="Placeholder Text" w:semiHidden="1"/>
     <w:lsdException w:name="No Spacing" w:uiPriority="1" w:qFormat="1"/>
     <w:lsdException w:name="Light Shading" w:uiPriority="60"/>

</xml_diff>